<commit_message>
update urs and srs of guest and admin
</commit_message>
<xml_diff>
--- a/doc/requirements/URS.docx
+++ b/doc/requirements/URS.docx
@@ -182,6 +182,11 @@
     </w:p>
     <w:p>
       <w:pPr>
+        <w:pStyle w:val="aa"/>
+        <w:numPr>
+          <w:ilvl w:val="0"/>
+          <w:numId w:val="11"/>
+        </w:numPr>
         <w:spacing w:line="240" w:lineRule="auto"/>
         <w:rPr>
           <w:rFonts w:ascii="Times New Roman" w:eastAsia="Times New Roman" w:hAnsi="Times New Roman" w:cs="Times New Roman"/>
@@ -190,41 +195,36 @@
           <w:szCs w:val="24"/>
         </w:rPr>
       </w:pPr>
-    </w:p>
-    <w:p>
-      <w:pPr>
-        <w:pStyle w:val="3"/>
-        <w:rPr>
-          <w:rFonts w:ascii="Times New Roman" w:hAnsi="Times New Roman" w:cs="Times New Roman"/>
+      <w:r>
+        <w:rPr>
+          <w:rFonts w:eastAsia="Times New Roman"/>
+        </w:rPr>
+        <w:t>Urs-02: Guest can view product in the system</w:t>
+      </w:r>
+    </w:p>
+    <w:p>
+      <w:pPr>
+        <w:spacing w:line="240" w:lineRule="auto"/>
+        <w:rPr>
+          <w:rFonts w:ascii="Times New Roman" w:eastAsia="Times New Roman" w:hAnsi="Times New Roman" w:cs="Times New Roman"/>
           <w:color w:val="auto"/>
           <w:sz w:val="24"/>
           <w:szCs w:val="24"/>
         </w:rPr>
       </w:pPr>
-      <w:r>
-        <w:t>Admin</w:t>
-      </w:r>
-    </w:p>
-    <w:p>
-      <w:pPr>
-        <w:pStyle w:val="aa"/>
-        <w:numPr>
-          <w:ilvl w:val="0"/>
-          <w:numId w:val="11"/>
-        </w:numPr>
-        <w:spacing w:line="240" w:lineRule="auto"/>
-        <w:rPr>
-          <w:rFonts w:ascii="Times New Roman" w:eastAsia="Times New Roman" w:hAnsi="Times New Roman" w:cs="Times New Roman"/>
+    </w:p>
+    <w:p>
+      <w:pPr>
+        <w:pStyle w:val="3"/>
+        <w:rPr>
+          <w:rFonts w:ascii="Times New Roman" w:hAnsi="Times New Roman" w:cs="Times New Roman"/>
           <w:color w:val="auto"/>
           <w:sz w:val="24"/>
           <w:szCs w:val="24"/>
         </w:rPr>
       </w:pPr>
       <w:r>
-        <w:rPr>
-          <w:rFonts w:eastAsia="Times New Roman"/>
-        </w:rPr>
-        <w:t>Urs-02: Admin can login to the system by using their email and password.</w:t>
+        <w:t>Admin</w:t>
       </w:r>
     </w:p>
     <w:p>
@@ -246,7 +246,13 @@
         <w:rPr>
           <w:rFonts w:eastAsia="Times New Roman"/>
         </w:rPr>
-        <w:t>Urs-03: Admin can log out from the system.</w:t>
+        <w:t>Urs-03</w:t>
+      </w:r>
+      <w:r>
+        <w:rPr>
+          <w:rFonts w:eastAsia="Times New Roman"/>
+        </w:rPr>
+        <w:t>: Admin can login to the system by using their email and password.</w:t>
       </w:r>
     </w:p>
     <w:p>
@@ -268,7 +274,13 @@
         <w:rPr>
           <w:rFonts w:eastAsia="Times New Roman"/>
         </w:rPr>
-        <w:t>Urs-04: Admin can add new product to the system</w:t>
+        <w:t>Urs-04</w:t>
+      </w:r>
+      <w:r>
+        <w:rPr>
+          <w:rFonts w:eastAsia="Times New Roman"/>
+        </w:rPr>
+        <w:t>: Admin can log out from the system.</w:t>
       </w:r>
     </w:p>
     <w:p>
@@ -290,7 +302,13 @@
         <w:rPr>
           <w:rFonts w:eastAsia="Times New Roman"/>
         </w:rPr>
-        <w:t>Urs-05: Admin can edit product in the system</w:t>
+        <w:t>Urs-05</w:t>
+      </w:r>
+      <w:r>
+        <w:rPr>
+          <w:rFonts w:eastAsia="Times New Roman"/>
+        </w:rPr>
+        <w:t>: Admin can add new product to the system</w:t>
       </w:r>
     </w:p>
     <w:p>
@@ -312,7 +330,13 @@
         <w:rPr>
           <w:rFonts w:eastAsia="Times New Roman"/>
         </w:rPr>
-        <w:t>Urs-06: Admin can remove product in the system</w:t>
+        <w:t>Urs-06</w:t>
+      </w:r>
+      <w:r>
+        <w:rPr>
+          <w:rFonts w:eastAsia="Times New Roman"/>
+        </w:rPr>
+        <w:t>: Admin can edit product in the system</w:t>
       </w:r>
     </w:p>
     <w:p>
@@ -334,7 +358,13 @@
         <w:rPr>
           <w:rFonts w:eastAsia="Times New Roman"/>
         </w:rPr>
-        <w:t xml:space="preserve">Urs-07: Admin can view statistics record of sale </w:t>
+        <w:t>Urs-07</w:t>
+      </w:r>
+      <w:r>
+        <w:rPr>
+          <w:rFonts w:eastAsia="Times New Roman"/>
+        </w:rPr>
+        <w:t>: Admin can remove product in the system</w:t>
       </w:r>
     </w:p>
     <w:p>
@@ -356,7 +386,13 @@
         <w:rPr>
           <w:rFonts w:eastAsia="Times New Roman"/>
         </w:rPr>
-        <w:t>Urs-08: Admin can view trend of products (forecast) in quarter</w:t>
+        <w:t>Urs-08</w:t>
+      </w:r>
+      <w:r>
+        <w:rPr>
+          <w:rFonts w:eastAsia="Times New Roman"/>
+        </w:rPr>
+        <w:t xml:space="preserve">: Admin can view statistics record of sale </w:t>
       </w:r>
     </w:p>
     <w:p>
@@ -378,7 +414,41 @@
         <w:rPr>
           <w:rFonts w:eastAsia="Times New Roman"/>
         </w:rPr>
-        <w:t>Urs-09:</w:t>
+        <w:t>Urs-09</w:t>
+      </w:r>
+      <w:r>
+        <w:rPr>
+          <w:rFonts w:eastAsia="Times New Roman"/>
+        </w:rPr>
+        <w:t>: Admin can view trend of products (forecast) in quarter</w:t>
+      </w:r>
+    </w:p>
+    <w:p>
+      <w:pPr>
+        <w:pStyle w:val="aa"/>
+        <w:numPr>
+          <w:ilvl w:val="0"/>
+          <w:numId w:val="11"/>
+        </w:numPr>
+        <w:spacing w:line="240" w:lineRule="auto"/>
+        <w:rPr>
+          <w:rFonts w:ascii="Times New Roman" w:eastAsia="Times New Roman" w:hAnsi="Times New Roman" w:cs="Times New Roman"/>
+          <w:color w:val="auto"/>
+          <w:sz w:val="24"/>
+          <w:szCs w:val="24"/>
+        </w:rPr>
+      </w:pPr>
+      <w:r>
+        <w:rPr>
+          <w:rFonts w:eastAsia="Times New Roman"/>
+        </w:rPr>
+        <w:t>Urs-10</w:t>
+      </w:r>
+      <w:r>
+        <w:rPr>
+          <w:rFonts w:eastAsia="Times New Roman"/>
+        </w:rPr>
+        <w:t>:</w:t>
       </w:r>
       <w:r>
         <w:rPr>
@@ -392,7 +462,13 @@
         <w:rPr>
           <w:rFonts w:eastAsia="Times New Roman"/>
         </w:rPr>
-        <w:t>Admin can view products in the inventory</w:t>
+        <w:t>Admin ca</w:t>
+      </w:r>
+      <w:r>
+        <w:rPr>
+          <w:rFonts w:eastAsia="Times New Roman"/>
+        </w:rPr>
+        <w:t>n view products in the system</w:t>
       </w:r>
     </w:p>
     <w:p>
@@ -414,7 +490,13 @@
         <w:rPr>
           <w:rFonts w:eastAsia="Times New Roman"/>
         </w:rPr>
-        <w:t>Urs-10: Admin can view user’s account</w:t>
+        <w:t>Urs-11</w:t>
+      </w:r>
+      <w:r>
+        <w:rPr>
+          <w:rFonts w:eastAsia="Times New Roman"/>
+        </w:rPr>
+        <w:t>: Admin can view user’s account</w:t>
       </w:r>
     </w:p>
     <w:p>
@@ -436,7 +518,13 @@
         <w:rPr>
           <w:rFonts w:eastAsia="Times New Roman"/>
         </w:rPr>
-        <w:t>Urs-11: Admin can delete user’s account</w:t>
+        <w:t>Urs-12</w:t>
+      </w:r>
+      <w:r>
+        <w:rPr>
+          <w:rFonts w:eastAsia="Times New Roman"/>
+        </w:rPr>
+        <w:t>: Admin can delete user’s account</w:t>
       </w:r>
     </w:p>
     <w:p>
@@ -458,7 +546,13 @@
         <w:rPr>
           <w:rFonts w:eastAsia="Times New Roman"/>
         </w:rPr>
-        <w:t>Urs-12: Admin can search user’s account</w:t>
+        <w:t>Urs-13</w:t>
+      </w:r>
+      <w:r>
+        <w:rPr>
+          <w:rFonts w:eastAsia="Times New Roman"/>
+        </w:rPr>
+        <w:t>: Admin can search user’s account</w:t>
       </w:r>
     </w:p>
     <w:p>
@@ -480,7 +574,13 @@
         <w:rPr>
           <w:rFonts w:eastAsia="Times New Roman"/>
         </w:rPr>
-        <w:t>Urs-13:</w:t>
+        <w:t>Urs-14</w:t>
+      </w:r>
+      <w:r>
+        <w:rPr>
+          <w:rFonts w:eastAsia="Times New Roman"/>
+        </w:rPr>
+        <w:t>:</w:t>
       </w:r>
       <w:r>
         <w:rPr>
@@ -516,17 +616,40 @@
         <w:rPr>
           <w:rFonts w:eastAsia="Times New Roman"/>
         </w:rPr>
-        <w:t>Urs-14: Admin can</w:t>
-      </w:r>
-      <w:r>
-        <w:rPr>
-          <w:rFonts w:eastAsia="Times New Roman"/>
-        </w:rPr>
-        <w:t xml:space="preserve"> add the tracking code of order</w:t>
-      </w:r>
-    </w:p>
-    <w:p>
-      <w:pPr>
+        <w:t>Urs-15</w:t>
+      </w:r>
+      <w:r>
+        <w:rPr>
+          <w:rFonts w:eastAsia="Times New Roman"/>
+        </w:rPr>
+        <w:t>: Admin can</w:t>
+      </w:r>
+      <w:r>
+        <w:rPr>
+          <w:rFonts w:eastAsia="Times New Roman"/>
+        </w:rPr>
+        <w:t xml:space="preserve"> </w:t>
+      </w:r>
+      <w:r>
+        <w:rPr>
+          <w:rFonts w:eastAsia="Times New Roman"/>
+        </w:rPr>
+        <w:t>send</w:t>
+      </w:r>
+      <w:r>
+        <w:rPr>
+          <w:rFonts w:eastAsia="Times New Roman"/>
+        </w:rPr>
+        <w:t xml:space="preserve"> the tracking code of order</w:t>
+      </w:r>
+    </w:p>
+    <w:p>
+      <w:pPr>
+        <w:pStyle w:val="aa"/>
+        <w:numPr>
+          <w:ilvl w:val="0"/>
+          <w:numId w:val="11"/>
+        </w:numPr>
         <w:spacing w:line="240" w:lineRule="auto"/>
         <w:rPr>
           <w:rFonts w:ascii="Times New Roman" w:eastAsia="Times New Roman" w:hAnsi="Times New Roman" w:cs="Times New Roman"/>
@@ -535,44 +658,39 @@
           <w:szCs w:val="24"/>
         </w:rPr>
       </w:pPr>
-    </w:p>
-    <w:p>
-      <w:pPr>
-        <w:pStyle w:val="3"/>
-        <w:rPr>
-          <w:rFonts w:ascii="Times New Roman" w:hAnsi="Times New Roman" w:cs="Times New Roman"/>
+      <w:r>
+        <w:rPr>
+          <w:rFonts w:eastAsia="Times New Roman"/>
+        </w:rPr>
+        <w:t>Urs-16: Admin can select system language</w:t>
+      </w:r>
+    </w:p>
+    <w:p>
+      <w:pPr>
+        <w:spacing w:line="240" w:lineRule="auto"/>
+        <w:rPr>
+          <w:rFonts w:ascii="Times New Roman" w:eastAsia="Times New Roman" w:hAnsi="Times New Roman" w:cs="Times New Roman"/>
           <w:color w:val="auto"/>
           <w:sz w:val="24"/>
           <w:szCs w:val="24"/>
         </w:rPr>
       </w:pPr>
-      <w:r>
-        <w:t>User</w:t>
-      </w:r>
-      <w:r>
-        <w:t>s</w:t>
-      </w:r>
-    </w:p>
-    <w:p>
-      <w:pPr>
-        <w:pStyle w:val="aa"/>
-        <w:numPr>
-          <w:ilvl w:val="1"/>
-          <w:numId w:val="13"/>
-        </w:numPr>
-        <w:spacing w:line="240" w:lineRule="auto"/>
-        <w:rPr>
-          <w:rFonts w:ascii="Times New Roman" w:eastAsia="Times New Roman" w:hAnsi="Times New Roman" w:cs="Times New Roman"/>
+    </w:p>
+    <w:p>
+      <w:pPr>
+        <w:pStyle w:val="3"/>
+        <w:rPr>
+          <w:rFonts w:ascii="Times New Roman" w:hAnsi="Times New Roman" w:cs="Times New Roman"/>
           <w:color w:val="auto"/>
           <w:sz w:val="24"/>
           <w:szCs w:val="24"/>
         </w:rPr>
       </w:pPr>
       <w:r>
-        <w:rPr>
-          <w:rFonts w:eastAsia="Times New Roman"/>
-        </w:rPr>
-        <w:t>Urs-15: Users can login to the system by using their email and password.</w:t>
+        <w:t>User</w:t>
+      </w:r>
+      <w:r>
+        <w:t>s</w:t>
       </w:r>
     </w:p>
     <w:p>
@@ -594,7 +712,13 @@
         <w:rPr>
           <w:rFonts w:eastAsia="Times New Roman"/>
         </w:rPr>
-        <w:t>Urs-16: Users can logout from the system.</w:t>
+        <w:t>Urs-17</w:t>
+      </w:r>
+      <w:r>
+        <w:rPr>
+          <w:rFonts w:eastAsia="Times New Roman"/>
+        </w:rPr>
+        <w:t>: Users can login to the system by using their email and password.</w:t>
       </w:r>
     </w:p>
     <w:p>
@@ -616,7 +740,14 @@
         <w:rPr>
           <w:rFonts w:eastAsia="Times New Roman"/>
         </w:rPr>
-        <w:t>Urs-17: Users can activate their account by using activate token</w:t>
+        <w:lastRenderedPageBreak/>
+        <w:t>Urs-18</w:t>
+      </w:r>
+      <w:r>
+        <w:rPr>
+          <w:rFonts w:eastAsia="Times New Roman"/>
+        </w:rPr>
+        <w:t>: Users can logout from the system.</w:t>
       </w:r>
     </w:p>
     <w:p>
@@ -638,16 +769,21 @@
         <w:rPr>
           <w:rFonts w:eastAsia="Times New Roman"/>
         </w:rPr>
-        <w:lastRenderedPageBreak/>
-        <w:t>Urs-18: Users can edit their profile</w:t>
-      </w:r>
-    </w:p>
-    <w:p>
-      <w:pPr>
-        <w:pStyle w:val="aa"/>
-        <w:numPr>
-          <w:ilvl w:val="1"/>
-          <w:numId w:val="14"/>
+        <w:t>Urs-19</w:t>
+      </w:r>
+      <w:r>
+        <w:rPr>
+          <w:rFonts w:eastAsia="Times New Roman"/>
+        </w:rPr>
+        <w:t>: Users can activate their account by using activate token</w:t>
+      </w:r>
+    </w:p>
+    <w:p>
+      <w:pPr>
+        <w:pStyle w:val="aa"/>
+        <w:numPr>
+          <w:ilvl w:val="1"/>
+          <w:numId w:val="13"/>
         </w:numPr>
         <w:spacing w:line="240" w:lineRule="auto"/>
         <w:rPr>
@@ -661,7 +797,13 @@
         <w:rPr>
           <w:rFonts w:eastAsia="Times New Roman"/>
         </w:rPr>
-        <w:t>Urs-19: Users can reset their password</w:t>
+        <w:t>Urs-20</w:t>
+      </w:r>
+      <w:r>
+        <w:rPr>
+          <w:rFonts w:eastAsia="Times New Roman"/>
+        </w:rPr>
+        <w:t>: Users can edit their profile</w:t>
       </w:r>
     </w:p>
     <w:p>
@@ -683,7 +825,13 @@
         <w:rPr>
           <w:rFonts w:eastAsia="Times New Roman"/>
         </w:rPr>
-        <w:t>Urs-20: Users can view product</w:t>
+        <w:t>Urs-21</w:t>
+      </w:r>
+      <w:r>
+        <w:rPr>
+          <w:rFonts w:eastAsia="Times New Roman"/>
+        </w:rPr>
+        <w:t>: Users can reset their password</w:t>
       </w:r>
     </w:p>
     <w:p>
@@ -705,7 +853,13 @@
         <w:rPr>
           <w:rFonts w:eastAsia="Times New Roman"/>
         </w:rPr>
-        <w:t>Urs-21: Users can put product into shopping cart.</w:t>
+        <w:t>Urs-22</w:t>
+      </w:r>
+      <w:r>
+        <w:rPr>
+          <w:rFonts w:eastAsia="Times New Roman"/>
+        </w:rPr>
+        <w:t>: Users can view product</w:t>
       </w:r>
     </w:p>
     <w:p>
@@ -727,7 +881,13 @@
         <w:rPr>
           <w:rFonts w:eastAsia="Times New Roman"/>
         </w:rPr>
-        <w:t>Urs-22: Users can view their shopping cart.</w:t>
+        <w:t>Urs-23</w:t>
+      </w:r>
+      <w:r>
+        <w:rPr>
+          <w:rFonts w:eastAsia="Times New Roman"/>
+        </w:rPr>
+        <w:t>: Users can put product into shopping cart.</w:t>
       </w:r>
     </w:p>
     <w:p>
@@ -749,7 +909,13 @@
         <w:rPr>
           <w:rFonts w:eastAsia="Times New Roman"/>
         </w:rPr>
-        <w:t>Urs-23: Users can edit amount of product in shopping cart</w:t>
+        <w:t>Urs-24</w:t>
+      </w:r>
+      <w:r>
+        <w:rPr>
+          <w:rFonts w:eastAsia="Times New Roman"/>
+        </w:rPr>
+        <w:t>: Users can view their shopping cart.</w:t>
       </w:r>
     </w:p>
     <w:p>
@@ -771,7 +937,13 @@
         <w:rPr>
           <w:rFonts w:eastAsia="Times New Roman"/>
         </w:rPr>
-        <w:t>Urs-24: Users can view total cost of products and delivery charge</w:t>
+        <w:t>Urs-25</w:t>
+      </w:r>
+      <w:r>
+        <w:rPr>
+          <w:rFonts w:eastAsia="Times New Roman"/>
+        </w:rPr>
+        <w:t>: Users can edit amount of product in shopping cart</w:t>
       </w:r>
     </w:p>
     <w:p>
@@ -793,7 +965,13 @@
         <w:rPr>
           <w:rFonts w:eastAsia="Times New Roman"/>
         </w:rPr>
-        <w:t>Urs-25: Users can select delivery address before click purchase</w:t>
+        <w:t>Urs-26</w:t>
+      </w:r>
+      <w:r>
+        <w:rPr>
+          <w:rFonts w:eastAsia="Times New Roman"/>
+        </w:rPr>
+        <w:t>: Users can view total cost of products and delivery charge</w:t>
       </w:r>
     </w:p>
     <w:p>
@@ -815,7 +993,13 @@
         <w:rPr>
           <w:rFonts w:eastAsia="Times New Roman"/>
         </w:rPr>
-        <w:t>Urs-26: Users can select payment gateway before click purchase</w:t>
+        <w:t>Urs-27</w:t>
+      </w:r>
+      <w:r>
+        <w:rPr>
+          <w:rFonts w:eastAsia="Times New Roman"/>
+        </w:rPr>
+        <w:t>: Users can select delivery address before click purchase</w:t>
       </w:r>
     </w:p>
     <w:p>
@@ -837,7 +1021,13 @@
         <w:rPr>
           <w:rFonts w:eastAsia="Times New Roman"/>
         </w:rPr>
-        <w:t>Urs-27: Users can view order tracking code after admin has added the code.</w:t>
+        <w:t>Urs-28</w:t>
+      </w:r>
+      <w:r>
+        <w:rPr>
+          <w:rFonts w:eastAsia="Times New Roman"/>
+        </w:rPr>
+        <w:t>: Users can select payment gateway before click purchase</w:t>
       </w:r>
     </w:p>
     <w:p>
@@ -859,7 +1049,63 @@
         <w:rPr>
           <w:rFonts w:eastAsia="Times New Roman"/>
         </w:rPr>
-        <w:t>Urs-28: Users can search product in the system</w:t>
+        <w:t>Urs-29</w:t>
+      </w:r>
+      <w:r>
+        <w:rPr>
+          <w:rFonts w:eastAsia="Times New Roman"/>
+        </w:rPr>
+        <w:t>: Users can view order tracking code after admin has added the code.</w:t>
+      </w:r>
+    </w:p>
+    <w:p>
+      <w:pPr>
+        <w:pStyle w:val="aa"/>
+        <w:numPr>
+          <w:ilvl w:val="1"/>
+          <w:numId w:val="14"/>
+        </w:numPr>
+        <w:spacing w:line="240" w:lineRule="auto"/>
+        <w:rPr>
+          <w:rFonts w:ascii="Times New Roman" w:eastAsia="Times New Roman" w:hAnsi="Times New Roman" w:cs="Times New Roman"/>
+          <w:color w:val="auto"/>
+          <w:sz w:val="24"/>
+          <w:szCs w:val="24"/>
+        </w:rPr>
+      </w:pPr>
+      <w:r>
+        <w:rPr>
+          <w:rFonts w:eastAsia="Times New Roman"/>
+        </w:rPr>
+        <w:t>Urs-30</w:t>
+      </w:r>
+      <w:r>
+        <w:rPr>
+          <w:rFonts w:eastAsia="Times New Roman"/>
+        </w:rPr>
+        <w:t>: Users can search product in the system</w:t>
+      </w:r>
+    </w:p>
+    <w:p>
+      <w:pPr>
+        <w:pStyle w:val="aa"/>
+        <w:numPr>
+          <w:ilvl w:val="1"/>
+          <w:numId w:val="14"/>
+        </w:numPr>
+        <w:spacing w:line="240" w:lineRule="auto"/>
+        <w:rPr>
+          <w:rFonts w:ascii="Times New Roman" w:eastAsia="Times New Roman" w:hAnsi="Times New Roman" w:cs="Times New Roman"/>
+          <w:color w:val="auto"/>
+          <w:sz w:val="24"/>
+          <w:szCs w:val="24"/>
+        </w:rPr>
+      </w:pPr>
+      <w:r>
+        <w:rPr>
+          <w:rFonts w:eastAsia="Times New Roman"/>
+        </w:rPr>
+        <w:t>Urs-31: Users can select system language</w:t>
       </w:r>
     </w:p>
     <w:p>
@@ -1001,7 +1247,6 @@
           <w:ilvl w:val="0"/>
           <w:numId w:val="11"/>
         </w:numPr>
-        <w:spacing w:line="240" w:lineRule="auto"/>
         <w:rPr>
           <w:rFonts w:ascii="Times New Roman" w:eastAsia="Times New Roman" w:hAnsi="Times New Roman" w:cs="Times New Roman"/>
           <w:color w:val="auto"/>
@@ -1013,7 +1258,72 @@
         <w:rPr>
           <w:rFonts w:eastAsia="Times New Roman"/>
         </w:rPr>
-        <w:t>Urs-02</w:t>
+        <w:t>Urs-02: Guest can view product</w:t>
+      </w:r>
+    </w:p>
+    <w:p>
+      <w:pPr>
+        <w:pStyle w:val="aa"/>
+        <w:numPr>
+          <w:ilvl w:val="1"/>
+          <w:numId w:val="11"/>
+        </w:numPr>
+        <w:rPr>
+          <w:rFonts w:ascii="Times New Roman" w:eastAsia="Times New Roman" w:hAnsi="Times New Roman" w:cs="Times New Roman"/>
+          <w:color w:val="auto"/>
+          <w:sz w:val="24"/>
+          <w:szCs w:val="24"/>
+        </w:rPr>
+      </w:pPr>
+      <w:r>
+        <w:rPr>
+          <w:rFonts w:eastAsia="Times New Roman"/>
+        </w:rPr>
+        <w:t xml:space="preserve">Srs-31: </w:t>
+      </w:r>
+      <w:r>
+        <w:t>The system shall get data from database</w:t>
+      </w:r>
+    </w:p>
+    <w:p>
+      <w:pPr>
+        <w:pStyle w:val="aa"/>
+        <w:numPr>
+          <w:ilvl w:val="1"/>
+          <w:numId w:val="11"/>
+        </w:numPr>
+        <w:rPr>
+          <w:rFonts w:ascii="Times New Roman" w:eastAsia="Times New Roman" w:hAnsi="Times New Roman" w:cs="Times New Roman"/>
+          <w:color w:val="auto"/>
+          <w:sz w:val="24"/>
+          <w:szCs w:val="24"/>
+        </w:rPr>
+      </w:pPr>
+      <w:r>
+        <w:t>Srs-32: The system shall provide UI to show product list</w:t>
+      </w:r>
+    </w:p>
+    <w:p/>
+    <w:p>
+      <w:pPr>
+        <w:pStyle w:val="aa"/>
+        <w:numPr>
+          <w:ilvl w:val="0"/>
+          <w:numId w:val="11"/>
+        </w:numPr>
+        <w:spacing w:line="240" w:lineRule="auto"/>
+        <w:rPr>
+          <w:rFonts w:ascii="Times New Roman" w:eastAsia="Times New Roman" w:hAnsi="Times New Roman" w:cs="Times New Roman"/>
+          <w:color w:val="auto"/>
+          <w:sz w:val="24"/>
+          <w:szCs w:val="24"/>
+        </w:rPr>
+      </w:pPr>
+      <w:r>
+        <w:rPr>
+          <w:rFonts w:eastAsia="Times New Roman"/>
+        </w:rPr>
+        <w:t>Urs-03</w:t>
       </w:r>
       <w:r>
         <w:rPr>
@@ -1113,7 +1423,13 @@
         <w:rPr>
           <w:rFonts w:cstheme="minorBidi"/>
         </w:rPr>
-        <w:t>Urs-03: Admin can log out from the system</w:t>
+        <w:t>Urs-04</w:t>
+      </w:r>
+      <w:r>
+        <w:rPr>
+          <w:rFonts w:cstheme="minorBidi"/>
+        </w:rPr>
+        <w:t>: Admin can log out from the system</w:t>
       </w:r>
     </w:p>
     <w:p>
@@ -1241,7 +1557,13 @@
         <w:rPr>
           <w:rFonts w:eastAsia="Times New Roman"/>
         </w:rPr>
-        <w:t>Urs-04: Admin can add new product to the system</w:t>
+        <w:t>Urs-05</w:t>
+      </w:r>
+      <w:r>
+        <w:rPr>
+          <w:rFonts w:eastAsia="Times New Roman"/>
+        </w:rPr>
+        <w:t>: Admin can add new product to the system</w:t>
       </w:r>
     </w:p>
     <w:p>
@@ -1363,6 +1685,7 @@
           <w:color w:val="auto"/>
           <w:szCs w:val="22"/>
         </w:rPr>
+        <w:lastRenderedPageBreak/>
         <w:t>Srs</w:t>
       </w:r>
       <w:r>
@@ -1554,8 +1877,14 @@
           <w:rFonts w:eastAsia="Times New Roman" w:cs="Arial"/>
           <w:szCs w:val="22"/>
         </w:rPr>
-        <w:lastRenderedPageBreak/>
-        <w:t>Urs-05: Admin can edit product in the system</w:t>
+        <w:t>Urs-06</w:t>
+      </w:r>
+      <w:r>
+        <w:rPr>
+          <w:rFonts w:eastAsia="Times New Roman" w:cs="Arial"/>
+          <w:szCs w:val="22"/>
+        </w:rPr>
+        <w:t>: Admin can edit product in the system</w:t>
       </w:r>
     </w:p>
     <w:p>
@@ -1706,7 +2035,14 @@
           <w:rFonts w:eastAsia="Times New Roman" w:cs="Arial"/>
           <w:szCs w:val="22"/>
         </w:rPr>
-        <w:t>Urs-06: Admin can remove product in the system</w:t>
+        <w:t>Urs-07</w:t>
+      </w:r>
+      <w:r>
+        <w:rPr>
+          <w:rFonts w:eastAsia="Times New Roman" w:cs="Arial"/>
+          <w:szCs w:val="22"/>
+        </w:rPr>
+        <w:t>: Admin can remove product in the system</w:t>
       </w:r>
     </w:p>
     <w:p>
@@ -1995,7 +2331,19 @@
         <w:rPr>
           <w:rFonts w:eastAsia="Times New Roman"/>
         </w:rPr>
-        <w:t xml:space="preserve">Urs-07: Admin can view statistics record of sale </w:t>
+        <w:t>U</w:t>
+      </w:r>
+      <w:r>
+        <w:rPr>
+          <w:rFonts w:eastAsia="Times New Roman"/>
+        </w:rPr>
+        <w:t>rs-08</w:t>
+      </w:r>
+      <w:r>
+        <w:rPr>
+          <w:rFonts w:eastAsia="Times New Roman"/>
+        </w:rPr>
+        <w:t xml:space="preserve">: Admin can view statistics record of sale </w:t>
       </w:r>
     </w:p>
     <w:p>
@@ -2303,7 +2651,19 @@
         <w:rPr>
           <w:rFonts w:eastAsia="Times New Roman"/>
         </w:rPr>
-        <w:t>Urs-08: Admin can view trend of products (forecast) in quarter</w:t>
+        <w:t>U</w:t>
+      </w:r>
+      <w:r>
+        <w:rPr>
+          <w:rFonts w:eastAsia="Times New Roman"/>
+        </w:rPr>
+        <w:t>rs-09</w:t>
+      </w:r>
+      <w:r>
+        <w:rPr>
+          <w:rFonts w:eastAsia="Times New Roman"/>
+        </w:rPr>
+        <w:t>: Admin can view trend of products (forecast) in quarter</w:t>
       </w:r>
     </w:p>
     <w:p>
@@ -2439,7 +2799,19 @@
         <w:rPr>
           <w:rFonts w:eastAsia="Times New Roman"/>
         </w:rPr>
-        <w:t>Urs-09:</w:t>
+        <w:t>U</w:t>
+      </w:r>
+      <w:r>
+        <w:rPr>
+          <w:rFonts w:eastAsia="Times New Roman"/>
+        </w:rPr>
+        <w:t>rs-10</w:t>
+      </w:r>
+      <w:r>
+        <w:rPr>
+          <w:rFonts w:eastAsia="Times New Roman"/>
+        </w:rPr>
+        <w:t>:</w:t>
       </w:r>
       <w:r>
         <w:rPr>
@@ -2528,7 +2900,19 @@
         <w:rPr>
           <w:rFonts w:eastAsia="Times New Roman"/>
         </w:rPr>
-        <w:t>Urs-10: Admin can view user’s account</w:t>
+        <w:t>U</w:t>
+      </w:r>
+      <w:r>
+        <w:rPr>
+          <w:rFonts w:eastAsia="Times New Roman"/>
+        </w:rPr>
+        <w:t>rs-11</w:t>
+      </w:r>
+      <w:r>
+        <w:rPr>
+          <w:rFonts w:eastAsia="Times New Roman"/>
+        </w:rPr>
+        <w:t>: Admin can view user’s account</w:t>
       </w:r>
     </w:p>
     <w:p>
@@ -2613,7 +2997,19 @@
         <w:rPr>
           <w:rFonts w:eastAsia="Times New Roman"/>
         </w:rPr>
-        <w:t>Urs-11: Admin can delete user’s account</w:t>
+        <w:t>U</w:t>
+      </w:r>
+      <w:r>
+        <w:rPr>
+          <w:rFonts w:eastAsia="Times New Roman"/>
+        </w:rPr>
+        <w:t>rs-12</w:t>
+      </w:r>
+      <w:r>
+        <w:rPr>
+          <w:rFonts w:eastAsia="Times New Roman"/>
+        </w:rPr>
+        <w:t>: Admin can delete user’s account</w:t>
       </w:r>
     </w:p>
     <w:p>
@@ -2785,7 +3181,6 @@
           <w:color w:val="auto"/>
           <w:szCs w:val="22"/>
         </w:rPr>
-        <w:lastRenderedPageBreak/>
         <w:t>Srs-22</w:t>
       </w:r>
       <w:r>
@@ -2831,7 +3226,19 @@
         <w:rPr>
           <w:rFonts w:eastAsia="Times New Roman"/>
         </w:rPr>
-        <w:t>Urs-12: Admin can search user’s account</w:t>
+        <w:t>U</w:t>
+      </w:r>
+      <w:r>
+        <w:rPr>
+          <w:rFonts w:eastAsia="Times New Roman"/>
+        </w:rPr>
+        <w:t>rs-13</w:t>
+      </w:r>
+      <w:r>
+        <w:rPr>
+          <w:rFonts w:eastAsia="Times New Roman"/>
+        </w:rPr>
+        <w:t>: Admin can search user’s account</w:t>
       </w:r>
     </w:p>
     <w:p>
@@ -2953,7 +3360,14 @@
           <w:rFonts w:eastAsia="Times New Roman" w:cs="Arial"/>
           <w:szCs w:val="22"/>
         </w:rPr>
-        <w:t>Urs-13:</w:t>
+        <w:t>Urs-14</w:t>
+      </w:r>
+      <w:r>
+        <w:rPr>
+          <w:rFonts w:eastAsia="Times New Roman" w:cs="Arial"/>
+          <w:szCs w:val="22"/>
+        </w:rPr>
+        <w:t>:</w:t>
       </w:r>
       <w:r>
         <w:rPr>
@@ -3040,7 +3454,19 @@
         <w:rPr>
           <w:rFonts w:eastAsia="Times New Roman"/>
         </w:rPr>
-        <w:t>Urs-14: Admin can</w:t>
+        <w:t>U</w:t>
+      </w:r>
+      <w:r>
+        <w:rPr>
+          <w:rFonts w:eastAsia="Times New Roman"/>
+        </w:rPr>
+        <w:t>rs-15</w:t>
+      </w:r>
+      <w:r>
+        <w:rPr>
+          <w:rFonts w:eastAsia="Times New Roman"/>
+        </w:rPr>
+        <w:t>: Admin can</w:t>
       </w:r>
       <w:r>
         <w:rPr>
@@ -3293,22 +3719,88 @@
           <w:szCs w:val="22"/>
         </w:rPr>
         <w:t>Srs-42: The system shall send the tracking code to user’s email</w:t>
+      </w:r>
+    </w:p>
+    <w:p>
+      <w:pPr>
+        <w:pStyle w:val="aa"/>
+        <w:spacing w:line="240" w:lineRule="auto"/>
+        <w:ind w:left="2160"/>
+        <w:rPr>
+          <w:rFonts w:ascii="Times New Roman" w:eastAsia="Times New Roman" w:hAnsi="Times New Roman" w:cs="Times New Roman"/>
+          <w:color w:val="auto"/>
+          <w:sz w:val="24"/>
+          <w:szCs w:val="24"/>
+        </w:rPr>
+      </w:pPr>
+    </w:p>
+    <w:p>
+      <w:pPr>
+        <w:pStyle w:val="aa"/>
+        <w:numPr>
+          <w:ilvl w:val="0"/>
+          <w:numId w:val="11"/>
+        </w:numPr>
+        <w:spacing w:line="240" w:lineRule="auto"/>
+        <w:rPr>
+          <w:rFonts w:ascii="Times New Roman" w:eastAsia="Times New Roman" w:hAnsi="Times New Roman" w:cs="Times New Roman"/>
+          <w:color w:val="auto"/>
+          <w:sz w:val="24"/>
+          <w:szCs w:val="24"/>
+        </w:rPr>
+      </w:pPr>
+      <w:r>
+        <w:rPr>
+          <w:rFonts w:eastAsia="Times New Roman"/>
+        </w:rPr>
+        <w:t>Urs-16: Admin can select system language</w:t>
+      </w:r>
+    </w:p>
+    <w:p>
+      <w:pPr>
+        <w:pStyle w:val="aa"/>
+        <w:numPr>
+          <w:ilvl w:val="1"/>
+          <w:numId w:val="11"/>
+        </w:numPr>
+        <w:spacing w:line="240" w:lineRule="auto"/>
+        <w:rPr>
+          <w:rFonts w:ascii="Times New Roman" w:eastAsia="Times New Roman" w:hAnsi="Times New Roman" w:cs="Times New Roman"/>
+          <w:color w:val="auto"/>
+          <w:sz w:val="24"/>
+          <w:szCs w:val="24"/>
+        </w:rPr>
+      </w:pPr>
+      <w:r>
+        <w:rPr>
+          <w:rFonts w:eastAsia="Times New Roman"/>
+        </w:rPr>
+        <w:t>Srs-43: The system shall provide UI to select the system language</w:t>
+      </w:r>
+    </w:p>
+    <w:p>
+      <w:pPr>
+        <w:pStyle w:val="aa"/>
+        <w:numPr>
+          <w:ilvl w:val="1"/>
+          <w:numId w:val="11"/>
+        </w:numPr>
+        <w:spacing w:line="240" w:lineRule="auto"/>
+        <w:rPr>
+          <w:rFonts w:ascii="Times New Roman" w:eastAsia="Times New Roman" w:hAnsi="Times New Roman" w:cs="Times New Roman"/>
+          <w:color w:val="auto"/>
+          <w:sz w:val="24"/>
+          <w:szCs w:val="24"/>
+        </w:rPr>
+      </w:pPr>
+      <w:r>
+        <w:rPr>
+          <w:rFonts w:eastAsia="Times New Roman"/>
+        </w:rPr>
+        <w:t>Srs-44: The system shall update the system language</w:t>
       </w:r>
       <w:bookmarkStart w:id="2" w:name="_GoBack"/>
       <w:bookmarkEnd w:id="2"/>
-    </w:p>
-    <w:p>
-      <w:pPr>
-        <w:pStyle w:val="aa"/>
-        <w:spacing w:line="240" w:lineRule="auto"/>
-        <w:ind w:left="2160"/>
-        <w:rPr>
-          <w:rFonts w:ascii="Times New Roman" w:eastAsia="Times New Roman" w:hAnsi="Times New Roman" w:cs="Times New Roman"/>
-          <w:color w:val="auto"/>
-          <w:sz w:val="24"/>
-          <w:szCs w:val="24"/>
-        </w:rPr>
-      </w:pPr>
     </w:p>
     <w:p>
       <w:pPr>

</xml_diff>

<commit_message>
fix srs missing point
</commit_message>
<xml_diff>
--- a/doc/requirements/URS.docx
+++ b/doc/requirements/URS.docx
@@ -2693,6 +2693,153 @@
           <w:color w:val="auto"/>
           <w:szCs w:val="22"/>
         </w:rPr>
+        <w:t xml:space="preserve">: The system shall remove </w:t>
+      </w:r>
+      <w:r>
+        <w:rPr>
+          <w:rFonts w:eastAsia="Times New Roman" w:cs="Arial"/>
+          <w:color w:val="auto"/>
+          <w:szCs w:val="22"/>
+        </w:rPr>
+        <w:t>user’s account from the database</w:t>
+      </w:r>
+      <w:r>
+        <w:rPr>
+          <w:rFonts w:eastAsia="Times New Roman" w:cs="Arial"/>
+          <w:color w:val="auto"/>
+          <w:szCs w:val="22"/>
+        </w:rPr>
+        <w:t>.</w:t>
+      </w:r>
+    </w:p>
+    <w:p>
+      <w:pPr>
+        <w:pStyle w:val="aa"/>
+        <w:numPr>
+          <w:ilvl w:val="1"/>
+          <w:numId w:val="10"/>
+        </w:numPr>
+        <w:rPr>
+          <w:rFonts w:eastAsia="Times New Roman" w:cs="Arial"/>
+          <w:color w:val="auto"/>
+          <w:szCs w:val="22"/>
+        </w:rPr>
+      </w:pPr>
+      <w:r>
+        <w:rPr>
+          <w:rFonts w:eastAsia="Times New Roman" w:cs="Arial"/>
+          <w:b/>
+          <w:bCs/>
+          <w:color w:val="auto"/>
+          <w:szCs w:val="22"/>
+        </w:rPr>
+        <w:lastRenderedPageBreak/>
+        <w:t>Srs-36</w:t>
+      </w:r>
+      <w:r>
+        <w:rPr>
+          <w:rFonts w:eastAsia="Times New Roman" w:cs="Arial"/>
+          <w:color w:val="auto"/>
+          <w:szCs w:val="22"/>
+        </w:rPr>
+        <w:t>: The system shall check there is</w:t>
+      </w:r>
+      <w:r>
+        <w:rPr>
+          <w:rFonts w:eastAsia="Times New Roman" w:cs="Arial"/>
+          <w:color w:val="auto"/>
+          <w:szCs w:val="22"/>
+        </w:rPr>
+        <w:t xml:space="preserve"> no</w:t>
+      </w:r>
+      <w:r>
+        <w:rPr>
+          <w:rFonts w:eastAsia="Times New Roman" w:cs="Arial"/>
+          <w:color w:val="auto"/>
+          <w:szCs w:val="22"/>
+        </w:rPr>
+        <w:t xml:space="preserve"> </w:t>
+      </w:r>
+      <w:r>
+        <w:rPr>
+          <w:rFonts w:eastAsia="Times New Roman" w:cs="Arial"/>
+          <w:color w:val="auto"/>
+          <w:szCs w:val="22"/>
+        </w:rPr>
+        <w:t>user’s account in the database</w:t>
+      </w:r>
+    </w:p>
+    <w:p>
+      <w:pPr>
+        <w:pStyle w:val="aa"/>
+        <w:numPr>
+          <w:ilvl w:val="1"/>
+          <w:numId w:val="10"/>
+        </w:numPr>
+        <w:rPr>
+          <w:rFonts w:eastAsia="Times New Roman" w:cs="Arial"/>
+          <w:color w:val="auto"/>
+          <w:szCs w:val="22"/>
+        </w:rPr>
+      </w:pPr>
+      <w:r>
+        <w:rPr>
+          <w:rFonts w:eastAsia="Times New Roman" w:cs="Arial"/>
+          <w:b/>
+          <w:bCs/>
+          <w:color w:val="auto"/>
+          <w:szCs w:val="22"/>
+        </w:rPr>
+        <w:t>Srs-37</w:t>
+      </w:r>
+      <w:r>
+        <w:rPr>
+          <w:rFonts w:eastAsia="Times New Roman" w:cs="Arial"/>
+          <w:color w:val="auto"/>
+          <w:szCs w:val="22"/>
+        </w:rPr>
+        <w:t>: The system shall find account in database</w:t>
+      </w:r>
+    </w:p>
+    <w:p>
+      <w:pPr>
+        <w:pStyle w:val="aa"/>
+        <w:numPr>
+          <w:ilvl w:val="1"/>
+          <w:numId w:val="10"/>
+        </w:numPr>
+        <w:rPr>
+          <w:rFonts w:eastAsia="Times New Roman" w:cs="Arial"/>
+          <w:color w:val="auto"/>
+          <w:szCs w:val="22"/>
+        </w:rPr>
+      </w:pPr>
+      <w:r>
+        <w:rPr>
+          <w:rFonts w:eastAsia="Times New Roman" w:cs="Arial"/>
+          <w:b/>
+          <w:bCs/>
+          <w:color w:val="auto"/>
+          <w:szCs w:val="22"/>
+        </w:rPr>
+        <w:t>S</w:t>
+      </w:r>
+      <w:r>
+        <w:rPr>
+          <w:rFonts w:eastAsia="Times New Roman" w:cs="Arial"/>
+          <w:b/>
+          <w:bCs/>
+          <w:color w:val="auto"/>
+          <w:szCs w:val="22"/>
+        </w:rPr>
+        <w:t>rs-38</w:t>
+      </w:r>
+      <w:r>
+        <w:rPr>
+          <w:rFonts w:eastAsia="Times New Roman" w:cs="Arial"/>
+          <w:color w:val="auto"/>
+          <w:szCs w:val="22"/>
+        </w:rPr>
         <w:t>: The system shall return account list</w:t>
       </w:r>
     </w:p>
@@ -2717,7 +2864,7 @@
           <w:color w:val="auto"/>
           <w:szCs w:val="22"/>
         </w:rPr>
-        <w:t>Srs-36</w:t>
+        <w:t>Srs-39</w:t>
       </w:r>
       <w:r>
         <w:rPr>
@@ -2748,8 +2895,7 @@
           <w:bCs/>
           <w:szCs w:val="22"/>
         </w:rPr>
-        <w:lastRenderedPageBreak/>
-        <w:t>Srs-37</w:t>
+        <w:t>Srs-40</w:t>
       </w:r>
       <w:r>
         <w:rPr>
@@ -2780,7 +2926,7 @@
           <w:color w:val="auto"/>
           <w:szCs w:val="22"/>
         </w:rPr>
-        <w:t>Srs-38</w:t>
+        <w:t>Srs-41</w:t>
       </w:r>
       <w:r>
         <w:rPr>
@@ -2838,7 +2984,7 @@
           <w:color w:val="auto"/>
           <w:szCs w:val="22"/>
         </w:rPr>
-        <w:t>39</w:t>
+        <w:t>42</w:t>
       </w:r>
       <w:r>
         <w:rPr>
@@ -2870,7 +3016,7 @@
           <w:b/>
           <w:bCs/>
         </w:rPr>
-        <w:t>Srs-40</w:t>
+        <w:t>Srs-43</w:t>
       </w:r>
       <w:r>
         <w:rPr>
@@ -2900,7 +3046,7 @@
           <w:b/>
           <w:bCs/>
         </w:rPr>
-        <w:t>Srs-41</w:t>
+        <w:t>Srs-44</w:t>
       </w:r>
       <w:r>
         <w:rPr>
@@ -2928,7 +3074,7 @@
           <w:bCs/>
           <w:color w:val="auto"/>
         </w:rPr>
-        <w:t>Srs-42</w:t>
+        <w:t>Srs-45</w:t>
       </w:r>
       <w:r>
         <w:rPr>
@@ -2957,7 +3103,7 @@
           <w:bCs/>
           <w:color w:val="auto"/>
         </w:rPr>
-        <w:t>Srs-43</w:t>
+        <w:t>Srs-46</w:t>
       </w:r>
       <w:r>
         <w:rPr>
@@ -2986,7 +3132,7 @@
           <w:bCs/>
           <w:color w:val="auto"/>
         </w:rPr>
-        <w:t>Srs-44</w:t>
+        <w:t>Srs-47</w:t>
       </w:r>
       <w:r>
         <w:rPr>
@@ -3015,7 +3161,7 @@
           <w:bCs/>
           <w:color w:val="auto"/>
         </w:rPr>
-        <w:t>Srs-45</w:t>
+        <w:t>Srs-48</w:t>
       </w:r>
       <w:r>
         <w:rPr>
@@ -3044,7 +3190,7 @@
           <w:bCs/>
           <w:color w:val="auto"/>
         </w:rPr>
-        <w:t>Srs-46</w:t>
+        <w:t>Srs-49</w:t>
       </w:r>
       <w:r>
         <w:rPr>
@@ -3073,7 +3219,7 @@
           <w:bCs/>
           <w:color w:val="auto"/>
         </w:rPr>
-        <w:t>Srs-47</w:t>
+        <w:t>Srs-50</w:t>
       </w:r>
       <w:r>
         <w:rPr>
@@ -3104,7 +3250,7 @@
           <w:color w:val="auto"/>
           <w:szCs w:val="22"/>
         </w:rPr>
-        <w:t>Srs-48</w:t>
+        <w:t>Srs-51</w:t>
       </w:r>
       <w:r>
         <w:rPr>
@@ -3136,7 +3282,7 @@
           <w:color w:val="auto"/>
           <w:szCs w:val="22"/>
         </w:rPr>
-        <w:t>Srs-49</w:t>
+        <w:t>Srs-52</w:t>
       </w:r>
       <w:r>
         <w:rPr>
@@ -3168,7 +3314,7 @@
           <w:color w:val="auto"/>
           <w:szCs w:val="22"/>
         </w:rPr>
-        <w:t>Srs-50</w:t>
+        <w:t>Srs-53</w:t>
       </w:r>
       <w:r>
         <w:rPr>
@@ -3207,7 +3353,7 @@
           <w:color w:val="auto"/>
           <w:szCs w:val="22"/>
         </w:rPr>
-        <w:t>Srs-51</w:t>
+        <w:t>Srs-54</w:t>
       </w:r>
       <w:r>
         <w:rPr>
@@ -3245,7 +3391,7 @@
           <w:bCs/>
           <w:szCs w:val="22"/>
         </w:rPr>
-        <w:t>Srs-52</w:t>
+        <w:t>Srs-55</w:t>
       </w:r>
       <w:r>
         <w:rPr>
@@ -3282,7 +3428,7 @@
           <w:bCs/>
           <w:szCs w:val="22"/>
         </w:rPr>
-        <w:t>Srs-53</w:t>
+        <w:t>Srs-56</w:t>
       </w:r>
       <w:r>
         <w:rPr>
@@ -3312,7 +3458,7 @@
           <w:bCs/>
           <w:szCs w:val="22"/>
         </w:rPr>
-        <w:t>Srs-54</w:t>
+        <w:t>Srs-57</w:t>
       </w:r>
       <w:r>
         <w:rPr>
@@ -3351,7 +3497,7 @@
           <w:color w:val="auto"/>
           <w:szCs w:val="22"/>
         </w:rPr>
-        <w:t>Srs-55</w:t>
+        <w:t>Srs-58</w:t>
       </w:r>
       <w:r>
         <w:rPr>
@@ -3382,7 +3528,7 @@
           <w:bCs/>
           <w:szCs w:val="22"/>
         </w:rPr>
-        <w:t>Srs-56</w:t>
+        <w:t>Srs-59</w:t>
       </w:r>
       <w:r>
         <w:rPr>
@@ -3420,7 +3566,7 @@
           <w:color w:val="auto"/>
           <w:szCs w:val="22"/>
         </w:rPr>
-        <w:t>Srs-57</w:t>
+        <w:t>Srs-60</w:t>
       </w:r>
       <w:r>
         <w:rPr>
@@ -3451,7 +3597,7 @@
           <w:bCs/>
           <w:szCs w:val="22"/>
         </w:rPr>
-        <w:t>Srs-58</w:t>
+        <w:t>Srs-61</w:t>
       </w:r>
       <w:r>
         <w:rPr>
@@ -3481,7 +3627,7 @@
           <w:bCs/>
           <w:szCs w:val="22"/>
         </w:rPr>
-        <w:t>Srs-59</w:t>
+        <w:t>Srs-62</w:t>
       </w:r>
       <w:r>
         <w:rPr>
@@ -3511,7 +3657,7 @@
           <w:bCs/>
           <w:szCs w:val="22"/>
         </w:rPr>
-        <w:t>Srs-60</w:t>
+        <w:t>Srs-63</w:t>
       </w:r>
       <w:r>
         <w:rPr>
@@ -3541,7 +3687,7 @@
           <w:bCs/>
           <w:szCs w:val="22"/>
         </w:rPr>
-        <w:t>Srs-61</w:t>
+        <w:t>Srs-64</w:t>
       </w:r>
       <w:r>
         <w:rPr>
@@ -3571,7 +3717,7 @@
           <w:bCs/>
           <w:szCs w:val="22"/>
         </w:rPr>
-        <w:t>Srs-62</w:t>
+        <w:t>Srs-65</w:t>
       </w:r>
       <w:r>
         <w:rPr>
@@ -3601,7 +3747,7 @@
           <w:bCs/>
           <w:szCs w:val="22"/>
         </w:rPr>
-        <w:t>Srs-63</w:t>
+        <w:t>Srs-66</w:t>
       </w:r>
       <w:r>
         <w:rPr>
@@ -3631,7 +3777,7 @@
           <w:bCs/>
           <w:szCs w:val="22"/>
         </w:rPr>
-        <w:t>Srs-64</w:t>
+        <w:t>Srs-67</w:t>
       </w:r>
       <w:r>
         <w:rPr>
@@ -3668,7 +3814,7 @@
           <w:bCs/>
           <w:szCs w:val="22"/>
         </w:rPr>
-        <w:t>Srs-65</w:t>
+        <w:t>Srs-68</w:t>
       </w:r>
       <w:r>
         <w:rPr>
@@ -3698,7 +3844,7 @@
           <w:bCs/>
           <w:szCs w:val="22"/>
         </w:rPr>
-        <w:t>Srs-66</w:t>
+        <w:t>Srs-69</w:t>
       </w:r>
       <w:r>
         <w:rPr>
@@ -3707,54 +3853,6 @@
         </w:rPr>
         <w:t>: The system shall provide UI to show product list</w:t>
       </w:r>
-    </w:p>
-    <w:p>
-      <w:pPr>
-        <w:pStyle w:val="aa"/>
-        <w:ind w:left="2160"/>
-      </w:pPr>
-    </w:p>
-    <w:p>
-      <w:pPr>
-        <w:rPr>
-          <w:rFonts w:cstheme="minorBidi"/>
-        </w:rPr>
-      </w:pPr>
-    </w:p>
-    <w:p>
-      <w:pPr>
-        <w:rPr>
-          <w:rFonts w:cstheme="minorBidi"/>
-        </w:rPr>
-      </w:pPr>
-    </w:p>
-    <w:p>
-      <w:pPr>
-        <w:rPr>
-          <w:rFonts w:cstheme="minorBidi"/>
-        </w:rPr>
-      </w:pPr>
-    </w:p>
-    <w:p>
-      <w:pPr>
-        <w:rPr>
-          <w:rFonts w:cstheme="minorBidi"/>
-        </w:rPr>
-      </w:pPr>
-    </w:p>
-    <w:p>
-      <w:pPr>
-        <w:rPr>
-          <w:rFonts w:cstheme="minorBidi"/>
-        </w:rPr>
-      </w:pPr>
-    </w:p>
-    <w:p>
-      <w:pPr>
-        <w:rPr>
-          <w:rFonts w:cstheme="minorBidi"/>
-        </w:rPr>
-      </w:pPr>
     </w:p>
     <w:p>
       <w:pPr>
@@ -4902,30 +5000,6 @@
     </w:p>
     <w:p>
       <w:pPr>
-        <w:rPr>
-          <w:rFonts w:eastAsia="Times New Roman" w:cstheme="minorBidi"/>
-          <w:color w:val="auto"/>
-        </w:rPr>
-      </w:pPr>
-    </w:p>
-    <w:p>
-      <w:pPr>
-        <w:rPr>
-          <w:rFonts w:eastAsia="Times New Roman" w:cstheme="minorBidi"/>
-          <w:color w:val="auto"/>
-        </w:rPr>
-      </w:pPr>
-    </w:p>
-    <w:p>
-      <w:pPr>
-        <w:rPr>
-          <w:rFonts w:eastAsia="Times New Roman" w:cstheme="minorBidi"/>
-          <w:color w:val="auto"/>
-        </w:rPr>
-      </w:pPr>
-    </w:p>
-    <w:p>
-      <w:pPr>
         <w:pStyle w:val="aa"/>
         <w:numPr>
           <w:ilvl w:val="0"/>
@@ -4944,6 +5018,7 @@
           <w:bCs/>
           <w:szCs w:val="22"/>
         </w:rPr>
+        <w:lastRenderedPageBreak/>
         <w:t>Urs-07</w:t>
       </w:r>
       <w:r>
@@ -6037,15 +6112,31 @@
           <w:color w:val="auto"/>
           <w:szCs w:val="22"/>
         </w:rPr>
-        <w:t>Srs-18</w:t>
-      </w:r>
-      <w:r>
-        <w:rPr>
-          <w:rFonts w:eastAsia="Times New Roman" w:cs="Arial"/>
-          <w:color w:val="auto"/>
-          <w:szCs w:val="22"/>
-        </w:rPr>
-        <w:t>: The system shall remove image in directory.</w:t>
+        <w:t>Srs-35</w:t>
+      </w:r>
+      <w:r>
+        <w:rPr>
+          <w:rFonts w:eastAsia="Times New Roman" w:cs="Arial"/>
+          <w:color w:val="auto"/>
+          <w:szCs w:val="22"/>
+        </w:rPr>
+        <w:t xml:space="preserve">: The system shall remove </w:t>
+      </w:r>
+      <w:r>
+        <w:rPr>
+          <w:rFonts w:eastAsia="Times New Roman" w:cs="Arial"/>
+          <w:color w:val="auto"/>
+          <w:szCs w:val="22"/>
+        </w:rPr>
+        <w:t>user’s account from the database</w:t>
+      </w:r>
+      <w:r>
+        <w:rPr>
+          <w:rFonts w:eastAsia="Times New Roman" w:cs="Arial"/>
+          <w:color w:val="auto"/>
+          <w:szCs w:val="22"/>
+        </w:rPr>
+        <w:t>.</w:t>
       </w:r>
     </w:p>
     <w:p>
@@ -6069,128 +6160,24 @@
           <w:color w:val="auto"/>
           <w:szCs w:val="22"/>
         </w:rPr>
-        <w:t>Srs-19</w:t>
-      </w:r>
-      <w:r>
-        <w:rPr>
-          <w:rFonts w:eastAsia="Times New Roman" w:cs="Arial"/>
-          <w:color w:val="auto"/>
-          <w:szCs w:val="22"/>
-        </w:rPr>
-        <w:t>: The system shall check there is no image in directory</w:t>
-      </w:r>
-    </w:p>
-    <w:p>
-      <w:pPr>
-        <w:pStyle w:val="aa"/>
-        <w:numPr>
-          <w:ilvl w:val="1"/>
-          <w:numId w:val="11"/>
-        </w:numPr>
-        <w:rPr>
-          <w:rFonts w:eastAsia="Times New Roman" w:cs="Arial"/>
-          <w:color w:val="auto"/>
-          <w:szCs w:val="22"/>
-        </w:rPr>
-      </w:pPr>
-      <w:r>
-        <w:rPr>
-          <w:rFonts w:eastAsia="Times New Roman" w:cs="Arial"/>
-          <w:b/>
-          <w:bCs/>
-          <w:color w:val="auto"/>
-          <w:szCs w:val="22"/>
-        </w:rPr>
-        <w:t>Srs-20</w:t>
-      </w:r>
-      <w:r>
-        <w:rPr>
-          <w:rFonts w:eastAsia="Times New Roman" w:cs="Arial"/>
-          <w:color w:val="auto"/>
-          <w:szCs w:val="22"/>
-        </w:rPr>
-        <w:t>: The system shall remove directory</w:t>
-      </w:r>
-    </w:p>
-    <w:p>
-      <w:pPr>
-        <w:pStyle w:val="aa"/>
-        <w:numPr>
-          <w:ilvl w:val="1"/>
-          <w:numId w:val="11"/>
-        </w:numPr>
-        <w:rPr>
-          <w:rFonts w:eastAsia="Times New Roman" w:cs="Arial"/>
-          <w:color w:val="auto"/>
-          <w:szCs w:val="22"/>
-        </w:rPr>
-      </w:pPr>
-      <w:r>
-        <w:rPr>
-          <w:rFonts w:eastAsia="Times New Roman" w:cs="Arial"/>
-          <w:b/>
-          <w:bCs/>
-          <w:color w:val="auto"/>
-          <w:szCs w:val="22"/>
-        </w:rPr>
-        <w:t>Srs-21</w:t>
-      </w:r>
-      <w:r>
-        <w:rPr>
-          <w:rFonts w:eastAsia="Times New Roman" w:cs="Arial"/>
-          <w:color w:val="auto"/>
-          <w:szCs w:val="22"/>
-        </w:rPr>
-        <w:t>: The system shall remove image path in database.</w:t>
-      </w:r>
-    </w:p>
-    <w:p>
-      <w:pPr>
-        <w:pStyle w:val="aa"/>
-        <w:numPr>
-          <w:ilvl w:val="1"/>
-          <w:numId w:val="11"/>
-        </w:numPr>
-        <w:rPr>
-          <w:rFonts w:eastAsia="Times New Roman" w:cs="Arial"/>
-          <w:color w:val="auto"/>
-          <w:szCs w:val="22"/>
-        </w:rPr>
-      </w:pPr>
-      <w:r>
-        <w:rPr>
-          <w:rFonts w:eastAsia="Times New Roman" w:cs="Arial"/>
-          <w:b/>
-          <w:bCs/>
-          <w:color w:val="auto"/>
-          <w:szCs w:val="22"/>
-        </w:rPr>
-        <w:t>Srs-22</w:t>
-      </w:r>
-      <w:r>
-        <w:rPr>
-          <w:rFonts w:eastAsia="Times New Roman" w:cs="Arial"/>
-          <w:color w:val="auto"/>
-          <w:szCs w:val="22"/>
-        </w:rPr>
-        <w:t>: The sy</w:t>
-      </w:r>
-      <w:r>
-        <w:rPr>
-          <w:rFonts w:eastAsia="Times New Roman" w:cs="Arial"/>
-          <w:color w:val="auto"/>
-          <w:szCs w:val="22"/>
-        </w:rPr>
-        <w:t>stem shall update UI</w:t>
-      </w:r>
-    </w:p>
-    <w:p>
-      <w:pPr>
-        <w:rPr>
-          <w:rFonts w:eastAsia="Times New Roman"/>
-          <w:color w:val="auto"/>
-        </w:rPr>
-      </w:pPr>
+        <w:t>Srs-36</w:t>
+      </w:r>
+      <w:r>
+        <w:rPr>
+          <w:rFonts w:eastAsia="Times New Roman" w:cs="Arial"/>
+          <w:color w:val="auto"/>
+          <w:szCs w:val="22"/>
+        </w:rPr>
+        <w:t xml:space="preserve">: The system shall check there is </w:t>
+      </w:r>
+      <w:r>
+        <w:rPr>
+          <w:rFonts w:eastAsia="Times New Roman" w:cs="Arial"/>
+          <w:color w:val="auto"/>
+          <w:szCs w:val="22"/>
+        </w:rPr>
+        <w:t>no user’s account in the database</w:t>
+      </w:r>
     </w:p>
     <w:p>
       <w:pPr>
@@ -6220,7 +6207,6 @@
           <w:b/>
           <w:bCs/>
         </w:rPr>
-        <w:lastRenderedPageBreak/>
         <w:t>U</w:t>
       </w:r>
       <w:r>
@@ -6259,7 +6245,7 @@
           <w:color w:val="auto"/>
           <w:szCs w:val="22"/>
         </w:rPr>
-        <w:t>Srs-34</w:t>
+        <w:t>Srs-37</w:t>
       </w:r>
       <w:r>
         <w:rPr>
@@ -6291,7 +6277,7 @@
           <w:color w:val="auto"/>
           <w:szCs w:val="22"/>
         </w:rPr>
-        <w:t>Srs-35</w:t>
+        <w:t>Srs-38</w:t>
       </w:r>
       <w:r>
         <w:rPr>
@@ -6323,7 +6309,7 @@
           <w:color w:val="auto"/>
           <w:szCs w:val="22"/>
         </w:rPr>
-        <w:t>Srs-36</w:t>
+        <w:t>Srs-39</w:t>
       </w:r>
       <w:r>
         <w:rPr>
@@ -6333,6 +6319,17 @@
         </w:rPr>
         <w:t>: The system shall provide user interface to show account list</w:t>
       </w:r>
+    </w:p>
+    <w:p>
+      <w:pPr>
+        <w:pStyle w:val="aa"/>
+        <w:ind w:left="2160"/>
+        <w:rPr>
+          <w:rFonts w:eastAsia="Times New Roman" w:cs="Arial"/>
+          <w:color w:val="auto"/>
+          <w:szCs w:val="22"/>
+        </w:rPr>
+      </w:pPr>
     </w:p>
     <w:p>
       <w:pPr>
@@ -6365,6 +6362,7 @@
           <w:bCs/>
           <w:szCs w:val="22"/>
         </w:rPr>
+        <w:lastRenderedPageBreak/>
         <w:t>Urs-14</w:t>
       </w:r>
       <w:r>
@@ -6441,7 +6439,7 @@
           <w:bCs/>
           <w:szCs w:val="22"/>
         </w:rPr>
-        <w:t>Srs-37</w:t>
+        <w:t>Srs-40</w:t>
       </w:r>
       <w:r>
         <w:rPr>
@@ -6455,6 +6453,1142 @@
       <w:pPr>
         <w:rPr>
           <w:rFonts w:eastAsia="Times New Roman"/>
+          <w:color w:val="auto"/>
+        </w:rPr>
+      </w:pPr>
+    </w:p>
+    <w:p>
+      <w:pPr>
+        <w:pStyle w:val="aa"/>
+        <w:numPr>
+          <w:ilvl w:val="0"/>
+          <w:numId w:val="11"/>
+        </w:numPr>
+        <w:rPr>
+          <w:rFonts w:ascii="Times New Roman" w:eastAsia="Times New Roman" w:hAnsi="Times New Roman" w:cs="Times New Roman"/>
+          <w:color w:val="auto"/>
+          <w:sz w:val="24"/>
+          <w:szCs w:val="24"/>
+        </w:rPr>
+      </w:pPr>
+      <w:r>
+        <w:rPr>
+          <w:rFonts w:eastAsia="Times New Roman"/>
+          <w:b/>
+          <w:bCs/>
+        </w:rPr>
+        <w:t>U</w:t>
+      </w:r>
+      <w:r>
+        <w:rPr>
+          <w:rFonts w:eastAsia="Times New Roman"/>
+          <w:b/>
+          <w:bCs/>
+        </w:rPr>
+        <w:t>rs-15</w:t>
+      </w:r>
+      <w:r>
+        <w:rPr>
+          <w:rFonts w:eastAsia="Times New Roman"/>
+        </w:rPr>
+        <w:t>: Admin can</w:t>
+      </w:r>
+      <w:r>
+        <w:rPr>
+          <w:rFonts w:eastAsia="Times New Roman"/>
+        </w:rPr>
+        <w:t xml:space="preserve"> send</w:t>
+      </w:r>
+      <w:r>
+        <w:rPr>
+          <w:rFonts w:eastAsia="Times New Roman"/>
+        </w:rPr>
+        <w:t xml:space="preserve"> the tracking code of order</w:t>
+      </w:r>
+    </w:p>
+    <w:p>
+      <w:pPr>
+        <w:pStyle w:val="aa"/>
+        <w:numPr>
+          <w:ilvl w:val="1"/>
+          <w:numId w:val="11"/>
+        </w:numPr>
+        <w:rPr>
+          <w:rFonts w:eastAsia="Times New Roman" w:cs="Arial"/>
+          <w:color w:val="auto"/>
+          <w:szCs w:val="22"/>
+        </w:rPr>
+      </w:pPr>
+      <w:r>
+        <w:rPr>
+          <w:rFonts w:eastAsia="Times New Roman" w:cs="Arial"/>
+          <w:b/>
+          <w:bCs/>
+          <w:color w:val="auto"/>
+          <w:szCs w:val="22"/>
+        </w:rPr>
+        <w:t>Srs-41</w:t>
+      </w:r>
+      <w:r>
+        <w:rPr>
+          <w:rFonts w:eastAsia="Times New Roman" w:cs="Arial"/>
+          <w:color w:val="auto"/>
+          <w:szCs w:val="22"/>
+        </w:rPr>
+        <w:t xml:space="preserve">: </w:t>
+      </w:r>
+      <w:r>
+        <w:rPr>
+          <w:rFonts w:eastAsia="Times New Roman" w:cs="Arial"/>
+          <w:color w:val="auto"/>
+          <w:szCs w:val="22"/>
+        </w:rPr>
+        <w:t xml:space="preserve">The system shall provide add </w:t>
+      </w:r>
+      <w:r>
+        <w:rPr>
+          <w:rFonts w:eastAsia="Times New Roman" w:cs="Arial"/>
+          <w:color w:val="auto"/>
+          <w:szCs w:val="22"/>
+        </w:rPr>
+        <w:t>tracking code UI to add new code of tracking order</w:t>
+      </w:r>
+    </w:p>
+    <w:p>
+      <w:pPr>
+        <w:pStyle w:val="aa"/>
+        <w:numPr>
+          <w:ilvl w:val="1"/>
+          <w:numId w:val="11"/>
+        </w:numPr>
+        <w:rPr>
+          <w:rFonts w:eastAsia="Times New Roman" w:cs="Arial"/>
+          <w:color w:val="auto"/>
+          <w:szCs w:val="22"/>
+        </w:rPr>
+      </w:pPr>
+      <w:r>
+        <w:rPr>
+          <w:rFonts w:eastAsia="Times New Roman" w:cs="Arial"/>
+          <w:b/>
+          <w:bCs/>
+          <w:color w:val="auto"/>
+          <w:szCs w:val="22"/>
+        </w:rPr>
+        <w:t>Srs-</w:t>
+      </w:r>
+      <w:r>
+        <w:rPr>
+          <w:rFonts w:eastAsia="Times New Roman" w:cstheme="minorBidi"/>
+          <w:b/>
+          <w:bCs/>
+          <w:color w:val="auto"/>
+          <w:szCs w:val="22"/>
+        </w:rPr>
+        <w:t>42</w:t>
+      </w:r>
+      <w:r>
+        <w:rPr>
+          <w:rFonts w:eastAsia="Times New Roman" w:cs="Arial"/>
+          <w:color w:val="auto"/>
+          <w:szCs w:val="22"/>
+        </w:rPr>
+        <w:t>: The system shall send the tracking code to user’s email</w:t>
+      </w:r>
+    </w:p>
+    <w:p>
+      <w:pPr>
+        <w:pStyle w:val="aa"/>
+        <w:spacing w:line="240" w:lineRule="auto"/>
+        <w:ind w:left="2160"/>
+        <w:rPr>
+          <w:rFonts w:ascii="Times New Roman" w:eastAsia="Times New Roman" w:hAnsi="Times New Roman" w:cs="Times New Roman"/>
+          <w:color w:val="auto"/>
+          <w:sz w:val="24"/>
+          <w:szCs w:val="24"/>
+        </w:rPr>
+      </w:pPr>
+    </w:p>
+    <w:p>
+      <w:pPr>
+        <w:pStyle w:val="aa"/>
+        <w:numPr>
+          <w:ilvl w:val="0"/>
+          <w:numId w:val="11"/>
+        </w:numPr>
+        <w:spacing w:line="240" w:lineRule="auto"/>
+        <w:rPr>
+          <w:rFonts w:ascii="Times New Roman" w:eastAsia="Times New Roman" w:hAnsi="Times New Roman" w:cs="Times New Roman"/>
+          <w:color w:val="auto"/>
+          <w:sz w:val="24"/>
+          <w:szCs w:val="24"/>
+        </w:rPr>
+      </w:pPr>
+      <w:r>
+        <w:rPr>
+          <w:rFonts w:eastAsia="Times New Roman"/>
+          <w:b/>
+          <w:bCs/>
+        </w:rPr>
+        <w:t>Urs-16</w:t>
+      </w:r>
+      <w:r>
+        <w:rPr>
+          <w:rFonts w:eastAsia="Times New Roman"/>
+        </w:rPr>
+        <w:t>: Admin can select system language</w:t>
+      </w:r>
+    </w:p>
+    <w:p>
+      <w:pPr>
+        <w:pStyle w:val="aa"/>
+        <w:numPr>
+          <w:ilvl w:val="1"/>
+          <w:numId w:val="11"/>
+        </w:numPr>
+        <w:spacing w:line="240" w:lineRule="auto"/>
+        <w:rPr>
+          <w:rFonts w:ascii="Times New Roman" w:eastAsia="Times New Roman" w:hAnsi="Times New Roman" w:cs="Times New Roman"/>
+          <w:color w:val="auto"/>
+          <w:sz w:val="24"/>
+          <w:szCs w:val="24"/>
+        </w:rPr>
+      </w:pPr>
+      <w:r>
+        <w:rPr>
+          <w:rFonts w:eastAsia="Times New Roman"/>
+          <w:b/>
+          <w:bCs/>
+        </w:rPr>
+        <w:t>Srs-43</w:t>
+      </w:r>
+      <w:r>
+        <w:rPr>
+          <w:rFonts w:eastAsia="Times New Roman"/>
+        </w:rPr>
+        <w:t>: The system shall provide UI to select the system language</w:t>
+      </w:r>
+    </w:p>
+    <w:p>
+      <w:pPr>
+        <w:pStyle w:val="aa"/>
+        <w:numPr>
+          <w:ilvl w:val="1"/>
+          <w:numId w:val="11"/>
+        </w:numPr>
+        <w:spacing w:line="240" w:lineRule="auto"/>
+        <w:rPr>
+          <w:rFonts w:ascii="Times New Roman" w:eastAsia="Times New Roman" w:hAnsi="Times New Roman" w:cs="Times New Roman"/>
+          <w:color w:val="auto"/>
+          <w:sz w:val="24"/>
+          <w:szCs w:val="24"/>
+        </w:rPr>
+      </w:pPr>
+      <w:r>
+        <w:rPr>
+          <w:rFonts w:eastAsia="Times New Roman"/>
+          <w:b/>
+          <w:bCs/>
+        </w:rPr>
+        <w:t>Srs-44</w:t>
+      </w:r>
+      <w:r>
+        <w:rPr>
+          <w:rFonts w:eastAsia="Times New Roman"/>
+        </w:rPr>
+        <w:t>: The system shall update the system language</w:t>
+      </w:r>
+    </w:p>
+    <w:p>
+      <w:pPr>
+        <w:pStyle w:val="aa"/>
+        <w:spacing w:line="240" w:lineRule="auto"/>
+        <w:ind w:left="2160"/>
+      </w:pPr>
+    </w:p>
+    <w:p>
+      <w:pPr>
+        <w:pStyle w:val="aa"/>
+        <w:spacing w:line="240" w:lineRule="auto"/>
+        <w:ind w:left="2160"/>
+      </w:pPr>
+    </w:p>
+    <w:p>
+      <w:pPr>
+        <w:pStyle w:val="aa"/>
+        <w:numPr>
+          <w:ilvl w:val="1"/>
+          <w:numId w:val="13"/>
+        </w:numPr>
+        <w:rPr>
+          <w:rFonts w:eastAsia="Times New Roman" w:cs="Arial"/>
+          <w:color w:val="auto"/>
+          <w:szCs w:val="22"/>
+        </w:rPr>
+      </w:pPr>
+      <w:r>
+        <w:rPr>
+          <w:rFonts w:eastAsia="Times New Roman" w:cs="Arial"/>
+          <w:b/>
+          <w:bCs/>
+          <w:szCs w:val="22"/>
+        </w:rPr>
+        <w:t>Urs-17</w:t>
+      </w:r>
+      <w:r>
+        <w:rPr>
+          <w:rFonts w:eastAsia="Times New Roman" w:cs="Arial"/>
+          <w:szCs w:val="22"/>
+        </w:rPr>
+        <w:t>: Users can login to the system by using their email and password.</w:t>
+      </w:r>
+    </w:p>
+    <w:p>
+      <w:pPr>
+        <w:pStyle w:val="aa"/>
+        <w:numPr>
+          <w:ilvl w:val="2"/>
+          <w:numId w:val="16"/>
+        </w:numPr>
+        <w:rPr>
+          <w:rFonts w:eastAsia="Times New Roman" w:cs="Arial"/>
+          <w:color w:val="auto"/>
+          <w:szCs w:val="22"/>
+        </w:rPr>
+      </w:pPr>
+      <w:proofErr w:type="spellStart"/>
+      <w:r>
+        <w:rPr>
+          <w:rFonts w:eastAsia="Times New Roman" w:cs="Arial"/>
+          <w:b/>
+          <w:bCs/>
+          <w:color w:val="auto"/>
+          <w:szCs w:val="22"/>
+        </w:rPr>
+        <w:t>Srs</w:t>
+      </w:r>
+      <w:proofErr w:type="spellEnd"/>
+      <w:r>
+        <w:rPr>
+          <w:rFonts w:eastAsia="Times New Roman" w:cs="Arial"/>
+          <w:b/>
+          <w:bCs/>
+          <w:color w:val="auto"/>
+          <w:szCs w:val="22"/>
+        </w:rPr>
+        <w:t>-</w:t>
+      </w:r>
+      <w:r>
+        <w:rPr>
+          <w:rFonts w:eastAsia="Times New Roman" w:cs="Arial"/>
+          <w:b/>
+          <w:bCs/>
+          <w:color w:val="auto"/>
+          <w:szCs w:val="22"/>
+          <w:cs/>
+        </w:rPr>
+        <w:t>05</w:t>
+      </w:r>
+      <w:r>
+        <w:rPr>
+          <w:rFonts w:eastAsia="Times New Roman" w:cs="Arial"/>
+          <w:color w:val="auto"/>
+          <w:szCs w:val="22"/>
+          <w:cs/>
+        </w:rPr>
+        <w:t xml:space="preserve">: </w:t>
+      </w:r>
+      <w:r>
+        <w:rPr>
+          <w:rFonts w:eastAsia="Times New Roman" w:cs="Arial"/>
+          <w:color w:val="auto"/>
+          <w:szCs w:val="22"/>
+        </w:rPr>
+        <w:t>The system shall provide UI to log in.</w:t>
+      </w:r>
+    </w:p>
+    <w:p>
+      <w:pPr>
+        <w:pStyle w:val="aa"/>
+        <w:numPr>
+          <w:ilvl w:val="2"/>
+          <w:numId w:val="16"/>
+        </w:numPr>
+        <w:rPr>
+          <w:rFonts w:eastAsia="Times New Roman" w:cs="Arial"/>
+          <w:color w:val="auto"/>
+          <w:szCs w:val="22"/>
+        </w:rPr>
+      </w:pPr>
+      <w:proofErr w:type="spellStart"/>
+      <w:r>
+        <w:rPr>
+          <w:rFonts w:eastAsia="Times New Roman" w:cs="Arial"/>
+          <w:b/>
+          <w:bCs/>
+          <w:color w:val="auto"/>
+          <w:szCs w:val="22"/>
+        </w:rPr>
+        <w:t>Srs</w:t>
+      </w:r>
+      <w:proofErr w:type="spellEnd"/>
+      <w:r>
+        <w:rPr>
+          <w:rFonts w:eastAsia="Times New Roman" w:cs="Arial"/>
+          <w:b/>
+          <w:bCs/>
+          <w:color w:val="auto"/>
+          <w:szCs w:val="22"/>
+        </w:rPr>
+        <w:t>-</w:t>
+      </w:r>
+      <w:r>
+        <w:rPr>
+          <w:rFonts w:eastAsia="Times New Roman" w:cs="Arial"/>
+          <w:b/>
+          <w:bCs/>
+          <w:color w:val="auto"/>
+          <w:szCs w:val="22"/>
+          <w:cs/>
+        </w:rPr>
+        <w:t>06</w:t>
+      </w:r>
+      <w:r>
+        <w:rPr>
+          <w:rFonts w:eastAsia="Times New Roman" w:cs="Arial"/>
+          <w:color w:val="auto"/>
+          <w:szCs w:val="22"/>
+          <w:cs/>
+        </w:rPr>
+        <w:t xml:space="preserve">: </w:t>
+      </w:r>
+      <w:r>
+        <w:rPr>
+          <w:rFonts w:eastAsia="Times New Roman" w:cs="Arial"/>
+          <w:color w:val="auto"/>
+          <w:szCs w:val="22"/>
+        </w:rPr>
+        <w:t xml:space="preserve">The system shall authenticate user/admin </w:t>
+      </w:r>
+    </w:p>
+    <w:p>
+      <w:pPr>
+        <w:pStyle w:val="aa"/>
+        <w:numPr>
+          <w:ilvl w:val="2"/>
+          <w:numId w:val="16"/>
+        </w:numPr>
+        <w:rPr>
+          <w:rFonts w:eastAsia="Times New Roman" w:cs="Arial"/>
+          <w:color w:val="auto"/>
+          <w:szCs w:val="22"/>
+        </w:rPr>
+      </w:pPr>
+      <w:proofErr w:type="spellStart"/>
+      <w:r>
+        <w:rPr>
+          <w:rFonts w:eastAsia="Times New Roman" w:cs="Arial"/>
+          <w:b/>
+          <w:bCs/>
+          <w:color w:val="auto"/>
+          <w:szCs w:val="22"/>
+        </w:rPr>
+        <w:t>Srs</w:t>
+      </w:r>
+      <w:proofErr w:type="spellEnd"/>
+      <w:r>
+        <w:rPr>
+          <w:rFonts w:eastAsia="Times New Roman" w:cs="Arial"/>
+          <w:b/>
+          <w:bCs/>
+          <w:color w:val="auto"/>
+          <w:szCs w:val="22"/>
+        </w:rPr>
+        <w:t>-</w:t>
+      </w:r>
+      <w:r>
+        <w:rPr>
+          <w:rFonts w:eastAsia="Times New Roman" w:cs="Arial"/>
+          <w:b/>
+          <w:bCs/>
+          <w:color w:val="auto"/>
+          <w:szCs w:val="22"/>
+          <w:cs/>
+        </w:rPr>
+        <w:t>07</w:t>
+      </w:r>
+      <w:r>
+        <w:rPr>
+          <w:rFonts w:eastAsia="Times New Roman" w:cs="Arial"/>
+          <w:color w:val="auto"/>
+          <w:szCs w:val="22"/>
+          <w:cs/>
+        </w:rPr>
+        <w:t xml:space="preserve">: </w:t>
+      </w:r>
+      <w:r>
+        <w:rPr>
+          <w:rFonts w:eastAsia="Times New Roman" w:cs="Arial"/>
+          <w:color w:val="auto"/>
+          <w:szCs w:val="22"/>
+        </w:rPr>
+        <w:t>The system shall authorize user/admin</w:t>
+      </w:r>
+    </w:p>
+    <w:p>
+      <w:pPr>
+        <w:pStyle w:val="aa"/>
+        <w:ind w:left="2160"/>
+        <w:rPr>
+          <w:rFonts w:eastAsia="Times New Roman" w:cs="Arial"/>
+          <w:color w:val="auto"/>
+          <w:szCs w:val="22"/>
+        </w:rPr>
+      </w:pPr>
+    </w:p>
+    <w:p>
+      <w:pPr>
+        <w:pStyle w:val="aa"/>
+        <w:numPr>
+          <w:ilvl w:val="1"/>
+          <w:numId w:val="13"/>
+        </w:numPr>
+        <w:rPr>
+          <w:rFonts w:eastAsia="Times New Roman" w:cs="Arial"/>
+          <w:color w:val="auto"/>
+          <w:szCs w:val="22"/>
+        </w:rPr>
+      </w:pPr>
+      <w:r>
+        <w:rPr>
+          <w:rFonts w:eastAsia="Times New Roman" w:cs="Arial"/>
+          <w:b/>
+          <w:bCs/>
+          <w:szCs w:val="22"/>
+        </w:rPr>
+        <w:t>Urs-18</w:t>
+      </w:r>
+      <w:r>
+        <w:rPr>
+          <w:rFonts w:eastAsia="Times New Roman" w:cs="Arial"/>
+          <w:szCs w:val="22"/>
+        </w:rPr>
+        <w:t>: Users can logout from the system.</w:t>
+      </w:r>
+    </w:p>
+    <w:p>
+      <w:pPr>
+        <w:pStyle w:val="aa"/>
+        <w:numPr>
+          <w:ilvl w:val="2"/>
+          <w:numId w:val="17"/>
+        </w:numPr>
+        <w:rPr>
+          <w:rFonts w:eastAsia="Times New Roman" w:cs="Arial"/>
+          <w:color w:val="auto"/>
+          <w:szCs w:val="22"/>
+        </w:rPr>
+      </w:pPr>
+      <w:proofErr w:type="spellStart"/>
+      <w:r>
+        <w:rPr>
+          <w:rFonts w:eastAsia="Times New Roman" w:cs="Arial"/>
+          <w:b/>
+          <w:bCs/>
+          <w:color w:val="auto"/>
+          <w:szCs w:val="22"/>
+        </w:rPr>
+        <w:t>Srs</w:t>
+      </w:r>
+      <w:proofErr w:type="spellEnd"/>
+      <w:r>
+        <w:rPr>
+          <w:rFonts w:eastAsia="Times New Roman" w:cs="Arial"/>
+          <w:b/>
+          <w:bCs/>
+          <w:color w:val="auto"/>
+          <w:szCs w:val="22"/>
+        </w:rPr>
+        <w:t>-</w:t>
+      </w:r>
+      <w:r>
+        <w:rPr>
+          <w:rFonts w:eastAsia="Times New Roman" w:cs="Arial"/>
+          <w:b/>
+          <w:bCs/>
+          <w:color w:val="auto"/>
+          <w:szCs w:val="22"/>
+          <w:cs/>
+        </w:rPr>
+        <w:t>08</w:t>
+      </w:r>
+      <w:r>
+        <w:rPr>
+          <w:rFonts w:eastAsia="Times New Roman" w:cs="Arial"/>
+          <w:color w:val="auto"/>
+          <w:szCs w:val="22"/>
+          <w:cs/>
+        </w:rPr>
+        <w:t xml:space="preserve">: </w:t>
+      </w:r>
+      <w:r>
+        <w:rPr>
+          <w:rFonts w:eastAsia="Times New Roman" w:cs="Arial"/>
+          <w:color w:val="auto"/>
+          <w:szCs w:val="22"/>
+        </w:rPr>
+        <w:t>The system shall provide UI to logout.</w:t>
+      </w:r>
+    </w:p>
+    <w:p>
+      <w:pPr>
+        <w:pStyle w:val="aa"/>
+        <w:numPr>
+          <w:ilvl w:val="2"/>
+          <w:numId w:val="17"/>
+        </w:numPr>
+        <w:rPr>
+          <w:rFonts w:eastAsia="Times New Roman" w:cs="Arial"/>
+          <w:color w:val="auto"/>
+          <w:szCs w:val="22"/>
+        </w:rPr>
+      </w:pPr>
+      <w:proofErr w:type="spellStart"/>
+      <w:r>
+        <w:rPr>
+          <w:rFonts w:eastAsia="Times New Roman" w:cs="Arial"/>
+          <w:b/>
+          <w:bCs/>
+          <w:color w:val="auto"/>
+          <w:szCs w:val="22"/>
+        </w:rPr>
+        <w:t>Srs</w:t>
+      </w:r>
+      <w:proofErr w:type="spellEnd"/>
+      <w:r>
+        <w:rPr>
+          <w:rFonts w:eastAsia="Times New Roman" w:cs="Arial"/>
+          <w:b/>
+          <w:bCs/>
+          <w:color w:val="auto"/>
+          <w:szCs w:val="22"/>
+        </w:rPr>
+        <w:t>-</w:t>
+      </w:r>
+      <w:r>
+        <w:rPr>
+          <w:rFonts w:eastAsia="Times New Roman" w:cs="Arial"/>
+          <w:b/>
+          <w:bCs/>
+          <w:color w:val="auto"/>
+          <w:szCs w:val="22"/>
+          <w:cs/>
+        </w:rPr>
+        <w:t>09</w:t>
+      </w:r>
+      <w:r>
+        <w:rPr>
+          <w:rFonts w:eastAsia="Times New Roman" w:cs="Arial"/>
+          <w:color w:val="auto"/>
+          <w:szCs w:val="22"/>
+          <w:cs/>
+        </w:rPr>
+        <w:t xml:space="preserve">: </w:t>
+      </w:r>
+      <w:r>
+        <w:rPr>
+          <w:rFonts w:eastAsia="Times New Roman" w:cs="Arial"/>
+          <w:color w:val="auto"/>
+          <w:szCs w:val="22"/>
+        </w:rPr>
+        <w:t>The system shall unauthenticated user/admin</w:t>
+      </w:r>
+    </w:p>
+    <w:p>
+      <w:pPr>
+        <w:pStyle w:val="aa"/>
+        <w:ind w:left="2160"/>
+        <w:rPr>
+          <w:rFonts w:eastAsia="Times New Roman" w:cs="Arial"/>
+          <w:color w:val="auto"/>
+          <w:szCs w:val="22"/>
+        </w:rPr>
+      </w:pPr>
+    </w:p>
+    <w:p>
+      <w:pPr>
+        <w:pStyle w:val="aa"/>
+        <w:numPr>
+          <w:ilvl w:val="1"/>
+          <w:numId w:val="13"/>
+        </w:numPr>
+        <w:rPr>
+          <w:rFonts w:eastAsia="Times New Roman" w:cs="Arial"/>
+          <w:color w:val="auto"/>
+          <w:szCs w:val="22"/>
+        </w:rPr>
+      </w:pPr>
+      <w:r>
+        <w:rPr>
+          <w:rFonts w:eastAsia="Times New Roman" w:cs="Arial"/>
+          <w:b/>
+          <w:bCs/>
+          <w:szCs w:val="22"/>
+        </w:rPr>
+        <w:t>Urs-19</w:t>
+      </w:r>
+      <w:r>
+        <w:rPr>
+          <w:rFonts w:eastAsia="Times New Roman" w:cs="Arial"/>
+          <w:szCs w:val="22"/>
+        </w:rPr>
+        <w:t>: Users can activate their account by using activate token</w:t>
+      </w:r>
+    </w:p>
+    <w:p>
+      <w:pPr>
+        <w:pStyle w:val="aa"/>
+        <w:numPr>
+          <w:ilvl w:val="2"/>
+          <w:numId w:val="13"/>
+        </w:numPr>
+        <w:rPr>
+          <w:rFonts w:eastAsia="Times New Roman"/>
+          <w:color w:val="auto"/>
+        </w:rPr>
+      </w:pPr>
+      <w:r>
+        <w:rPr>
+          <w:rFonts w:eastAsia="Times New Roman"/>
+          <w:b/>
+          <w:bCs/>
+          <w:color w:val="auto"/>
+        </w:rPr>
+        <w:t>Srs-45</w:t>
+      </w:r>
+      <w:r>
+        <w:rPr>
+          <w:rFonts w:eastAsia="Times New Roman"/>
+          <w:color w:val="auto"/>
+        </w:rPr>
+        <w:t>: The system shall send activate token to user’s email</w:t>
+      </w:r>
+    </w:p>
+    <w:p>
+      <w:pPr>
+        <w:pStyle w:val="aa"/>
+        <w:numPr>
+          <w:ilvl w:val="2"/>
+          <w:numId w:val="13"/>
+        </w:numPr>
+        <w:rPr>
+          <w:rFonts w:eastAsia="Times New Roman"/>
+          <w:color w:val="auto"/>
+        </w:rPr>
+      </w:pPr>
+      <w:r>
+        <w:rPr>
+          <w:rFonts w:eastAsia="Times New Roman"/>
+          <w:b/>
+          <w:bCs/>
+          <w:color w:val="auto"/>
+        </w:rPr>
+        <w:t>Srs-46</w:t>
+      </w:r>
+      <w:r>
+        <w:rPr>
+          <w:rFonts w:eastAsia="Times New Roman"/>
+          <w:color w:val="auto"/>
+        </w:rPr>
+        <w:t>: The system shall receive activate token</w:t>
+      </w:r>
+    </w:p>
+    <w:p>
+      <w:pPr>
+        <w:pStyle w:val="aa"/>
+        <w:numPr>
+          <w:ilvl w:val="2"/>
+          <w:numId w:val="13"/>
+        </w:numPr>
+        <w:rPr>
+          <w:rFonts w:eastAsia="Times New Roman"/>
+          <w:color w:val="auto"/>
+        </w:rPr>
+      </w:pPr>
+      <w:r>
+        <w:rPr>
+          <w:rFonts w:eastAsia="Times New Roman"/>
+          <w:b/>
+          <w:bCs/>
+          <w:color w:val="auto"/>
+        </w:rPr>
+        <w:t>Srs-47</w:t>
+      </w:r>
+      <w:r>
+        <w:rPr>
+          <w:rFonts w:eastAsia="Times New Roman"/>
+          <w:color w:val="auto"/>
+        </w:rPr>
+        <w:t>: The system shall validate activate token</w:t>
+      </w:r>
+    </w:p>
+    <w:p>
+      <w:pPr>
+        <w:pStyle w:val="aa"/>
+        <w:numPr>
+          <w:ilvl w:val="2"/>
+          <w:numId w:val="13"/>
+        </w:numPr>
+        <w:rPr>
+          <w:rFonts w:eastAsia="Times New Roman"/>
+          <w:color w:val="auto"/>
+        </w:rPr>
+      </w:pPr>
+      <w:r>
+        <w:rPr>
+          <w:rFonts w:eastAsia="Times New Roman"/>
+          <w:b/>
+          <w:bCs/>
+          <w:color w:val="auto"/>
+        </w:rPr>
+        <w:t>Srs-48</w:t>
+      </w:r>
+      <w:r>
+        <w:rPr>
+          <w:rFonts w:eastAsia="Times New Roman"/>
+          <w:color w:val="auto"/>
+        </w:rPr>
+        <w:t>: The system shall activate user account</w:t>
+      </w:r>
+    </w:p>
+    <w:p>
+      <w:pPr>
+        <w:rPr>
+          <w:rFonts w:eastAsia="Times New Roman"/>
+          <w:color w:val="auto"/>
+        </w:rPr>
+      </w:pPr>
+    </w:p>
+    <w:p>
+      <w:pPr>
+        <w:pStyle w:val="aa"/>
+        <w:numPr>
+          <w:ilvl w:val="1"/>
+          <w:numId w:val="13"/>
+        </w:numPr>
+        <w:rPr>
+          <w:rFonts w:eastAsia="Times New Roman" w:cs="Arial"/>
+          <w:color w:val="auto"/>
+          <w:szCs w:val="22"/>
+        </w:rPr>
+      </w:pPr>
+      <w:r>
+        <w:rPr>
+          <w:rFonts w:eastAsia="Times New Roman" w:cs="Arial"/>
+          <w:b/>
+          <w:bCs/>
+          <w:szCs w:val="22"/>
+        </w:rPr>
+        <w:t>Urs-20</w:t>
+      </w:r>
+      <w:r>
+        <w:rPr>
+          <w:rFonts w:eastAsia="Times New Roman" w:cs="Arial"/>
+          <w:szCs w:val="22"/>
+        </w:rPr>
+        <w:t>: Users can edit their profile</w:t>
+      </w:r>
+    </w:p>
+    <w:p>
+      <w:pPr>
+        <w:pStyle w:val="aa"/>
+        <w:numPr>
+          <w:ilvl w:val="2"/>
+          <w:numId w:val="13"/>
+        </w:numPr>
+        <w:rPr>
+          <w:rFonts w:eastAsia="Times New Roman" w:cs="Arial"/>
+          <w:color w:val="auto"/>
+          <w:szCs w:val="22"/>
+        </w:rPr>
+      </w:pPr>
+      <w:r>
+        <w:rPr>
+          <w:rFonts w:cs="Arial"/>
+          <w:b/>
+          <w:bCs/>
+          <w:szCs w:val="22"/>
+        </w:rPr>
+        <w:t>Srs-49</w:t>
+      </w:r>
+      <w:r>
+        <w:rPr>
+          <w:rFonts w:cs="Arial"/>
+          <w:szCs w:val="22"/>
+        </w:rPr>
+        <w:t>: The system shall provide edit profile UI to edit the profile</w:t>
+      </w:r>
+    </w:p>
+    <w:p>
+      <w:pPr>
+        <w:pStyle w:val="aa"/>
+        <w:numPr>
+          <w:ilvl w:val="2"/>
+          <w:numId w:val="13"/>
+        </w:numPr>
+        <w:rPr>
+          <w:rFonts w:eastAsia="Times New Roman" w:cs="Arial"/>
+          <w:color w:val="auto"/>
+          <w:szCs w:val="22"/>
+        </w:rPr>
+      </w:pPr>
+      <w:r>
+        <w:rPr>
+          <w:rFonts w:cs="Arial"/>
+          <w:b/>
+          <w:bCs/>
+          <w:szCs w:val="22"/>
+        </w:rPr>
+        <w:t>Srs-02</w:t>
+      </w:r>
+      <w:r>
+        <w:rPr>
+          <w:rFonts w:cs="Arial"/>
+          <w:szCs w:val="22"/>
+        </w:rPr>
+        <w:t>: The system shall check all input required.</w:t>
+      </w:r>
+    </w:p>
+    <w:p>
+      <w:pPr>
+        <w:pStyle w:val="aa"/>
+        <w:numPr>
+          <w:ilvl w:val="2"/>
+          <w:numId w:val="13"/>
+        </w:numPr>
+        <w:rPr>
+          <w:rFonts w:eastAsia="Times New Roman" w:cs="Arial"/>
+          <w:color w:val="auto"/>
+          <w:szCs w:val="22"/>
+        </w:rPr>
+      </w:pPr>
+      <w:r>
+        <w:rPr>
+          <w:rFonts w:cs="Arial"/>
+          <w:b/>
+          <w:bCs/>
+          <w:szCs w:val="22"/>
+        </w:rPr>
+        <w:t>Srs-50</w:t>
+      </w:r>
+      <w:r>
+        <w:rPr>
+          <w:rFonts w:cs="Arial"/>
+          <w:szCs w:val="22"/>
+        </w:rPr>
+        <w:t>: The system shall update new input information to the database</w:t>
+      </w:r>
+    </w:p>
+    <w:p>
+      <w:pPr>
+        <w:rPr>
+          <w:rFonts w:eastAsia="Times New Roman"/>
+          <w:color w:val="auto"/>
+        </w:rPr>
+      </w:pPr>
+    </w:p>
+    <w:p>
+      <w:pPr>
+        <w:pStyle w:val="aa"/>
+        <w:numPr>
+          <w:ilvl w:val="1"/>
+          <w:numId w:val="14"/>
+        </w:numPr>
+        <w:rPr>
+          <w:rFonts w:eastAsia="Times New Roman" w:cs="Arial"/>
+          <w:color w:val="auto"/>
+          <w:szCs w:val="22"/>
+        </w:rPr>
+      </w:pPr>
+      <w:r>
+        <w:rPr>
+          <w:rFonts w:eastAsia="Times New Roman" w:cs="Arial"/>
+          <w:b/>
+          <w:bCs/>
+          <w:szCs w:val="22"/>
+        </w:rPr>
+        <w:t>Urs-21</w:t>
+      </w:r>
+      <w:r>
+        <w:rPr>
+          <w:rFonts w:eastAsia="Times New Roman" w:cs="Arial"/>
+          <w:szCs w:val="22"/>
+        </w:rPr>
+        <w:t>: Users can reset their password</w:t>
+      </w:r>
+    </w:p>
+    <w:p>
+      <w:pPr>
+        <w:pStyle w:val="aa"/>
+        <w:numPr>
+          <w:ilvl w:val="2"/>
+          <w:numId w:val="14"/>
+        </w:numPr>
+        <w:rPr>
+          <w:rFonts w:eastAsia="Times New Roman" w:cs="Arial"/>
+          <w:color w:val="auto"/>
+          <w:szCs w:val="22"/>
+        </w:rPr>
+      </w:pPr>
+      <w:r>
+        <w:rPr>
+          <w:rFonts w:eastAsia="Times New Roman" w:cs="Arial"/>
+          <w:b/>
+          <w:bCs/>
+          <w:color w:val="auto"/>
+          <w:szCs w:val="22"/>
+        </w:rPr>
+        <w:t>Srs-51</w:t>
+      </w:r>
+      <w:r>
+        <w:rPr>
+          <w:rFonts w:eastAsia="Times New Roman" w:cs="Arial"/>
+          <w:color w:val="auto"/>
+          <w:szCs w:val="22"/>
+        </w:rPr>
+        <w:t>: The system shall provide reset password UI to reset their password</w:t>
+      </w:r>
+    </w:p>
+    <w:p>
+      <w:pPr>
+        <w:pStyle w:val="aa"/>
+        <w:numPr>
+          <w:ilvl w:val="2"/>
+          <w:numId w:val="14"/>
+        </w:numPr>
+        <w:rPr>
+          <w:rFonts w:eastAsia="Times New Roman" w:cs="Arial"/>
+          <w:color w:val="auto"/>
+          <w:szCs w:val="22"/>
+        </w:rPr>
+      </w:pPr>
+      <w:r>
+        <w:rPr>
+          <w:rFonts w:eastAsia="Times New Roman" w:cs="Arial"/>
+          <w:b/>
+          <w:bCs/>
+          <w:color w:val="auto"/>
+          <w:szCs w:val="22"/>
+        </w:rPr>
+        <w:t>Srs-52</w:t>
+      </w:r>
+      <w:r>
+        <w:rPr>
+          <w:rFonts w:eastAsia="Times New Roman" w:cs="Arial"/>
+          <w:color w:val="auto"/>
+          <w:szCs w:val="22"/>
+        </w:rPr>
+        <w:t>: The system shall send the reset password link to user’s email</w:t>
+      </w:r>
+    </w:p>
+    <w:p>
+      <w:pPr>
+        <w:pStyle w:val="aa"/>
+        <w:numPr>
+          <w:ilvl w:val="2"/>
+          <w:numId w:val="14"/>
+        </w:numPr>
+        <w:rPr>
+          <w:rFonts w:eastAsia="Times New Roman" w:cs="Arial"/>
+          <w:color w:val="auto"/>
+          <w:szCs w:val="22"/>
+        </w:rPr>
+      </w:pPr>
+      <w:r>
+        <w:rPr>
+          <w:rFonts w:eastAsia="Times New Roman" w:cs="Arial"/>
+          <w:b/>
+          <w:bCs/>
+          <w:color w:val="auto"/>
+          <w:szCs w:val="22"/>
+        </w:rPr>
+        <w:t>Srs-53</w:t>
+      </w:r>
+      <w:r>
+        <w:rPr>
+          <w:rFonts w:eastAsia="Times New Roman" w:cs="Arial"/>
+          <w:color w:val="auto"/>
+          <w:szCs w:val="22"/>
+        </w:rPr>
+        <w:t xml:space="preserve">: </w:t>
+      </w:r>
+      <w:r>
+        <w:rPr>
+          <w:rFonts w:cs="Arial"/>
+          <w:szCs w:val="22"/>
+        </w:rPr>
+        <w:t>The system shall verify new password and confirm password</w:t>
+      </w:r>
+    </w:p>
+    <w:p>
+      <w:pPr>
+        <w:pStyle w:val="aa"/>
+        <w:numPr>
+          <w:ilvl w:val="2"/>
+          <w:numId w:val="14"/>
+        </w:numPr>
+        <w:rPr>
+          <w:rFonts w:eastAsia="Times New Roman" w:cs="Arial"/>
+          <w:color w:val="auto"/>
+          <w:szCs w:val="22"/>
+        </w:rPr>
+      </w:pPr>
+      <w:r>
+        <w:rPr>
+          <w:rFonts w:eastAsia="Times New Roman" w:cs="Arial"/>
+          <w:b/>
+          <w:bCs/>
+          <w:color w:val="auto"/>
+          <w:szCs w:val="22"/>
+        </w:rPr>
+        <w:t>Srs-54</w:t>
+      </w:r>
+      <w:r>
+        <w:rPr>
+          <w:rFonts w:eastAsia="Times New Roman" w:cs="Arial"/>
+          <w:color w:val="auto"/>
+          <w:szCs w:val="22"/>
+        </w:rPr>
+        <w:t xml:space="preserve">: </w:t>
+      </w:r>
+      <w:r>
+        <w:rPr>
+          <w:rFonts w:cs="Arial"/>
+          <w:szCs w:val="22"/>
+        </w:rPr>
+        <w:t>The system shall update new input password to the database</w:t>
+      </w:r>
+    </w:p>
+    <w:p>
+      <w:pPr>
+        <w:rPr>
+          <w:rFonts w:eastAsia="Times New Roman" w:cstheme="minorBidi"/>
+          <w:color w:val="auto"/>
+        </w:rPr>
+      </w:pPr>
+    </w:p>
+    <w:p>
+      <w:pPr>
+        <w:rPr>
+          <w:rFonts w:eastAsia="Times New Roman" w:cstheme="minorBidi"/>
+          <w:color w:val="auto"/>
+        </w:rPr>
+      </w:pPr>
+    </w:p>
+    <w:p>
+      <w:pPr>
+        <w:rPr>
+          <w:rFonts w:eastAsia="Times New Roman" w:cstheme="minorBidi"/>
           <w:color w:val="auto"/>
         </w:rPr>
       </w:pPr>
@@ -6465,990 +7599,6 @@
       <w:pPr>
         <w:pStyle w:val="aa"/>
         <w:numPr>
-          <w:ilvl w:val="0"/>
-          <w:numId w:val="11"/>
-        </w:numPr>
-        <w:rPr>
-          <w:rFonts w:ascii="Times New Roman" w:eastAsia="Times New Roman" w:hAnsi="Times New Roman" w:cs="Times New Roman"/>
-          <w:color w:val="auto"/>
-          <w:sz w:val="24"/>
-          <w:szCs w:val="24"/>
-        </w:rPr>
-      </w:pPr>
-      <w:r>
-        <w:rPr>
-          <w:rFonts w:eastAsia="Times New Roman"/>
-          <w:b/>
-          <w:bCs/>
-        </w:rPr>
-        <w:t>U</w:t>
-      </w:r>
-      <w:r>
-        <w:rPr>
-          <w:rFonts w:eastAsia="Times New Roman"/>
-          <w:b/>
-          <w:bCs/>
-        </w:rPr>
-        <w:t>rs-15</w:t>
-      </w:r>
-      <w:r>
-        <w:rPr>
-          <w:rFonts w:eastAsia="Times New Roman"/>
-        </w:rPr>
-        <w:t>: Admin can</w:t>
-      </w:r>
-      <w:r>
-        <w:rPr>
-          <w:rFonts w:eastAsia="Times New Roman"/>
-        </w:rPr>
-        <w:t xml:space="preserve"> send</w:t>
-      </w:r>
-      <w:r>
-        <w:rPr>
-          <w:rFonts w:eastAsia="Times New Roman"/>
-        </w:rPr>
-        <w:t xml:space="preserve"> the tracking code of order</w:t>
-      </w:r>
-    </w:p>
-    <w:p>
-      <w:pPr>
-        <w:pStyle w:val="aa"/>
-        <w:numPr>
-          <w:ilvl w:val="1"/>
-          <w:numId w:val="11"/>
-        </w:numPr>
-        <w:rPr>
-          <w:rFonts w:eastAsia="Times New Roman" w:cs="Arial"/>
-          <w:color w:val="auto"/>
-          <w:szCs w:val="22"/>
-        </w:rPr>
-      </w:pPr>
-      <w:r>
-        <w:rPr>
-          <w:rFonts w:eastAsia="Times New Roman" w:cs="Arial"/>
-          <w:b/>
-          <w:bCs/>
-          <w:color w:val="auto"/>
-          <w:szCs w:val="22"/>
-        </w:rPr>
-        <w:t>Srs-38</w:t>
-      </w:r>
-      <w:r>
-        <w:rPr>
-          <w:rFonts w:eastAsia="Times New Roman" w:cs="Arial"/>
-          <w:color w:val="auto"/>
-          <w:szCs w:val="22"/>
-        </w:rPr>
-        <w:t xml:space="preserve">: </w:t>
-      </w:r>
-      <w:r>
-        <w:rPr>
-          <w:rFonts w:eastAsia="Times New Roman" w:cs="Arial"/>
-          <w:color w:val="auto"/>
-          <w:szCs w:val="22"/>
-        </w:rPr>
-        <w:t xml:space="preserve">The system shall provide add </w:t>
-      </w:r>
-      <w:r>
-        <w:rPr>
-          <w:rFonts w:eastAsia="Times New Roman" w:cs="Arial"/>
-          <w:color w:val="auto"/>
-          <w:szCs w:val="22"/>
-        </w:rPr>
-        <w:t>tracking code UI to add new code of tracking order</w:t>
-      </w:r>
-    </w:p>
-    <w:p>
-      <w:pPr>
-        <w:pStyle w:val="aa"/>
-        <w:numPr>
-          <w:ilvl w:val="1"/>
-          <w:numId w:val="11"/>
-        </w:numPr>
-        <w:rPr>
-          <w:rFonts w:eastAsia="Times New Roman" w:cs="Arial"/>
-          <w:color w:val="auto"/>
-          <w:szCs w:val="22"/>
-        </w:rPr>
-      </w:pPr>
-      <w:r>
-        <w:rPr>
-          <w:rFonts w:eastAsia="Times New Roman" w:cs="Arial"/>
-          <w:b/>
-          <w:bCs/>
-          <w:color w:val="auto"/>
-          <w:szCs w:val="22"/>
-        </w:rPr>
-        <w:t>Srs-</w:t>
-      </w:r>
-      <w:r>
-        <w:rPr>
-          <w:rFonts w:eastAsia="Times New Roman" w:cstheme="minorBidi"/>
-          <w:b/>
-          <w:bCs/>
-          <w:color w:val="auto"/>
-          <w:szCs w:val="22"/>
-        </w:rPr>
-        <w:t>39</w:t>
-      </w:r>
-      <w:r>
-        <w:rPr>
-          <w:rFonts w:eastAsia="Times New Roman" w:cs="Arial"/>
-          <w:color w:val="auto"/>
-          <w:szCs w:val="22"/>
-        </w:rPr>
-        <w:t>: The system shall send the tracking code to user’s email</w:t>
-      </w:r>
-    </w:p>
-    <w:p>
-      <w:pPr>
-        <w:pStyle w:val="aa"/>
-        <w:spacing w:line="240" w:lineRule="auto"/>
-        <w:ind w:left="2160"/>
-        <w:rPr>
-          <w:rFonts w:ascii="Times New Roman" w:eastAsia="Times New Roman" w:hAnsi="Times New Roman" w:cs="Times New Roman"/>
-          <w:color w:val="auto"/>
-          <w:sz w:val="24"/>
-          <w:szCs w:val="24"/>
-        </w:rPr>
-      </w:pPr>
-    </w:p>
-    <w:p>
-      <w:pPr>
-        <w:pStyle w:val="aa"/>
-        <w:numPr>
-          <w:ilvl w:val="0"/>
-          <w:numId w:val="11"/>
-        </w:numPr>
-        <w:spacing w:line="240" w:lineRule="auto"/>
-        <w:rPr>
-          <w:rFonts w:ascii="Times New Roman" w:eastAsia="Times New Roman" w:hAnsi="Times New Roman" w:cs="Times New Roman"/>
-          <w:color w:val="auto"/>
-          <w:sz w:val="24"/>
-          <w:szCs w:val="24"/>
-        </w:rPr>
-      </w:pPr>
-      <w:r>
-        <w:rPr>
-          <w:rFonts w:eastAsia="Times New Roman"/>
-          <w:b/>
-          <w:bCs/>
-        </w:rPr>
-        <w:t>Urs-16</w:t>
-      </w:r>
-      <w:r>
-        <w:rPr>
-          <w:rFonts w:eastAsia="Times New Roman"/>
-        </w:rPr>
-        <w:t>: Admin can select system language</w:t>
-      </w:r>
-    </w:p>
-    <w:p>
-      <w:pPr>
-        <w:pStyle w:val="aa"/>
-        <w:numPr>
-          <w:ilvl w:val="1"/>
-          <w:numId w:val="11"/>
-        </w:numPr>
-        <w:spacing w:line="240" w:lineRule="auto"/>
-        <w:rPr>
-          <w:rFonts w:ascii="Times New Roman" w:eastAsia="Times New Roman" w:hAnsi="Times New Roman" w:cs="Times New Roman"/>
-          <w:color w:val="auto"/>
-          <w:sz w:val="24"/>
-          <w:szCs w:val="24"/>
-        </w:rPr>
-      </w:pPr>
-      <w:r>
-        <w:rPr>
-          <w:rFonts w:eastAsia="Times New Roman"/>
-          <w:b/>
-          <w:bCs/>
-        </w:rPr>
-        <w:t>Srs-40</w:t>
-      </w:r>
-      <w:r>
-        <w:rPr>
-          <w:rFonts w:eastAsia="Times New Roman"/>
-        </w:rPr>
-        <w:t>: The system shall provide UI to select the system language</w:t>
-      </w:r>
-    </w:p>
-    <w:p>
-      <w:pPr>
-        <w:pStyle w:val="aa"/>
-        <w:numPr>
-          <w:ilvl w:val="1"/>
-          <w:numId w:val="11"/>
-        </w:numPr>
-        <w:spacing w:line="240" w:lineRule="auto"/>
-        <w:rPr>
-          <w:rFonts w:ascii="Times New Roman" w:eastAsia="Times New Roman" w:hAnsi="Times New Roman" w:cs="Times New Roman"/>
-          <w:color w:val="auto"/>
-          <w:sz w:val="24"/>
-          <w:szCs w:val="24"/>
-        </w:rPr>
-      </w:pPr>
-      <w:r>
-        <w:rPr>
-          <w:rFonts w:eastAsia="Times New Roman"/>
-          <w:b/>
-          <w:bCs/>
-        </w:rPr>
-        <w:t>Srs-41</w:t>
-      </w:r>
-      <w:r>
-        <w:rPr>
-          <w:rFonts w:eastAsia="Times New Roman"/>
-        </w:rPr>
-        <w:t>: The system shall update the system language</w:t>
-      </w:r>
-    </w:p>
-    <w:p>
-      <w:pPr>
-        <w:pStyle w:val="aa"/>
-        <w:spacing w:line="240" w:lineRule="auto"/>
-        <w:ind w:left="2160"/>
-      </w:pPr>
-    </w:p>
-    <w:p>
-      <w:pPr>
-        <w:pStyle w:val="aa"/>
-        <w:spacing w:line="240" w:lineRule="auto"/>
-        <w:ind w:left="2160"/>
-      </w:pPr>
-    </w:p>
-    <w:p>
-      <w:pPr>
-        <w:pStyle w:val="aa"/>
-        <w:numPr>
-          <w:ilvl w:val="1"/>
-          <w:numId w:val="13"/>
-        </w:numPr>
-        <w:rPr>
-          <w:rFonts w:eastAsia="Times New Roman" w:cs="Arial"/>
-          <w:color w:val="auto"/>
-          <w:szCs w:val="22"/>
-        </w:rPr>
-      </w:pPr>
-      <w:r>
-        <w:rPr>
-          <w:rFonts w:eastAsia="Times New Roman" w:cs="Arial"/>
-          <w:b/>
-          <w:bCs/>
-          <w:szCs w:val="22"/>
-        </w:rPr>
-        <w:t>Urs-17</w:t>
-      </w:r>
-      <w:r>
-        <w:rPr>
-          <w:rFonts w:eastAsia="Times New Roman" w:cs="Arial"/>
-          <w:szCs w:val="22"/>
-        </w:rPr>
-        <w:t>: Users can login to the system by using their email and password.</w:t>
-      </w:r>
-    </w:p>
-    <w:p>
-      <w:pPr>
-        <w:pStyle w:val="aa"/>
-        <w:numPr>
-          <w:ilvl w:val="2"/>
-          <w:numId w:val="16"/>
-        </w:numPr>
-        <w:rPr>
-          <w:rFonts w:eastAsia="Times New Roman" w:cs="Arial"/>
-          <w:color w:val="auto"/>
-          <w:szCs w:val="22"/>
-        </w:rPr>
-      </w:pPr>
-      <w:proofErr w:type="spellStart"/>
-      <w:r>
-        <w:rPr>
-          <w:rFonts w:eastAsia="Times New Roman" w:cs="Arial"/>
-          <w:b/>
-          <w:bCs/>
-          <w:color w:val="auto"/>
-          <w:szCs w:val="22"/>
-        </w:rPr>
-        <w:t>Srs</w:t>
-      </w:r>
-      <w:proofErr w:type="spellEnd"/>
-      <w:r>
-        <w:rPr>
-          <w:rFonts w:eastAsia="Times New Roman" w:cs="Arial"/>
-          <w:b/>
-          <w:bCs/>
-          <w:color w:val="auto"/>
-          <w:szCs w:val="22"/>
-        </w:rPr>
-        <w:t>-</w:t>
-      </w:r>
-      <w:r>
-        <w:rPr>
-          <w:rFonts w:eastAsia="Times New Roman" w:cs="Arial"/>
-          <w:b/>
-          <w:bCs/>
-          <w:color w:val="auto"/>
-          <w:szCs w:val="22"/>
-          <w:cs/>
-        </w:rPr>
-        <w:t>05</w:t>
-      </w:r>
-      <w:r>
-        <w:rPr>
-          <w:rFonts w:eastAsia="Times New Roman" w:cs="Arial"/>
-          <w:color w:val="auto"/>
-          <w:szCs w:val="22"/>
-          <w:cs/>
-        </w:rPr>
-        <w:t xml:space="preserve">: </w:t>
-      </w:r>
-      <w:r>
-        <w:rPr>
-          <w:rFonts w:eastAsia="Times New Roman" w:cs="Arial"/>
-          <w:color w:val="auto"/>
-          <w:szCs w:val="22"/>
-        </w:rPr>
-        <w:t>The system shall provide UI to log in.</w:t>
-      </w:r>
-    </w:p>
-    <w:p>
-      <w:pPr>
-        <w:pStyle w:val="aa"/>
-        <w:numPr>
-          <w:ilvl w:val="2"/>
-          <w:numId w:val="16"/>
-        </w:numPr>
-        <w:rPr>
-          <w:rFonts w:eastAsia="Times New Roman" w:cs="Arial"/>
-          <w:color w:val="auto"/>
-          <w:szCs w:val="22"/>
-        </w:rPr>
-      </w:pPr>
-      <w:proofErr w:type="spellStart"/>
-      <w:r>
-        <w:rPr>
-          <w:rFonts w:eastAsia="Times New Roman" w:cs="Arial"/>
-          <w:b/>
-          <w:bCs/>
-          <w:color w:val="auto"/>
-          <w:szCs w:val="22"/>
-        </w:rPr>
-        <w:t>Srs</w:t>
-      </w:r>
-      <w:proofErr w:type="spellEnd"/>
-      <w:r>
-        <w:rPr>
-          <w:rFonts w:eastAsia="Times New Roman" w:cs="Arial"/>
-          <w:b/>
-          <w:bCs/>
-          <w:color w:val="auto"/>
-          <w:szCs w:val="22"/>
-        </w:rPr>
-        <w:t>-</w:t>
-      </w:r>
-      <w:r>
-        <w:rPr>
-          <w:rFonts w:eastAsia="Times New Roman" w:cs="Arial"/>
-          <w:b/>
-          <w:bCs/>
-          <w:color w:val="auto"/>
-          <w:szCs w:val="22"/>
-          <w:cs/>
-        </w:rPr>
-        <w:t>06</w:t>
-      </w:r>
-      <w:r>
-        <w:rPr>
-          <w:rFonts w:eastAsia="Times New Roman" w:cs="Arial"/>
-          <w:color w:val="auto"/>
-          <w:szCs w:val="22"/>
-          <w:cs/>
-        </w:rPr>
-        <w:t xml:space="preserve">: </w:t>
-      </w:r>
-      <w:r>
-        <w:rPr>
-          <w:rFonts w:eastAsia="Times New Roman" w:cs="Arial"/>
-          <w:color w:val="auto"/>
-          <w:szCs w:val="22"/>
-        </w:rPr>
-        <w:t xml:space="preserve">The system shall authenticate user/admin </w:t>
-      </w:r>
-    </w:p>
-    <w:p>
-      <w:pPr>
-        <w:pStyle w:val="aa"/>
-        <w:numPr>
-          <w:ilvl w:val="2"/>
-          <w:numId w:val="16"/>
-        </w:numPr>
-        <w:rPr>
-          <w:rFonts w:eastAsia="Times New Roman" w:cs="Arial"/>
-          <w:color w:val="auto"/>
-          <w:szCs w:val="22"/>
-        </w:rPr>
-      </w:pPr>
-      <w:proofErr w:type="spellStart"/>
-      <w:r>
-        <w:rPr>
-          <w:rFonts w:eastAsia="Times New Roman" w:cs="Arial"/>
-          <w:b/>
-          <w:bCs/>
-          <w:color w:val="auto"/>
-          <w:szCs w:val="22"/>
-        </w:rPr>
-        <w:t>Srs</w:t>
-      </w:r>
-      <w:proofErr w:type="spellEnd"/>
-      <w:r>
-        <w:rPr>
-          <w:rFonts w:eastAsia="Times New Roman" w:cs="Arial"/>
-          <w:b/>
-          <w:bCs/>
-          <w:color w:val="auto"/>
-          <w:szCs w:val="22"/>
-        </w:rPr>
-        <w:t>-</w:t>
-      </w:r>
-      <w:r>
-        <w:rPr>
-          <w:rFonts w:eastAsia="Times New Roman" w:cs="Arial"/>
-          <w:b/>
-          <w:bCs/>
-          <w:color w:val="auto"/>
-          <w:szCs w:val="22"/>
-          <w:cs/>
-        </w:rPr>
-        <w:t>07</w:t>
-      </w:r>
-      <w:r>
-        <w:rPr>
-          <w:rFonts w:eastAsia="Times New Roman" w:cs="Arial"/>
-          <w:color w:val="auto"/>
-          <w:szCs w:val="22"/>
-          <w:cs/>
-        </w:rPr>
-        <w:t xml:space="preserve">: </w:t>
-      </w:r>
-      <w:r>
-        <w:rPr>
-          <w:rFonts w:eastAsia="Times New Roman" w:cs="Arial"/>
-          <w:color w:val="auto"/>
-          <w:szCs w:val="22"/>
-        </w:rPr>
-        <w:t>The system shall authorize user/admin</w:t>
-      </w:r>
-    </w:p>
-    <w:p>
-      <w:pPr>
-        <w:pStyle w:val="aa"/>
-        <w:ind w:left="2160"/>
-        <w:rPr>
-          <w:rFonts w:eastAsia="Times New Roman" w:cs="Arial"/>
-          <w:color w:val="auto"/>
-          <w:szCs w:val="22"/>
-        </w:rPr>
-      </w:pPr>
-    </w:p>
-    <w:p>
-      <w:pPr>
-        <w:pStyle w:val="aa"/>
-        <w:numPr>
-          <w:ilvl w:val="1"/>
-          <w:numId w:val="13"/>
-        </w:numPr>
-        <w:rPr>
-          <w:rFonts w:eastAsia="Times New Roman" w:cs="Arial"/>
-          <w:color w:val="auto"/>
-          <w:szCs w:val="22"/>
-        </w:rPr>
-      </w:pPr>
-      <w:r>
-        <w:rPr>
-          <w:rFonts w:eastAsia="Times New Roman" w:cs="Arial"/>
-          <w:b/>
-          <w:bCs/>
-          <w:szCs w:val="22"/>
-        </w:rPr>
-        <w:t>Urs-18</w:t>
-      </w:r>
-      <w:r>
-        <w:rPr>
-          <w:rFonts w:eastAsia="Times New Roman" w:cs="Arial"/>
-          <w:szCs w:val="22"/>
-        </w:rPr>
-        <w:t>: Users can logout from the system.</w:t>
-      </w:r>
-    </w:p>
-    <w:p>
-      <w:pPr>
-        <w:pStyle w:val="aa"/>
-        <w:numPr>
-          <w:ilvl w:val="2"/>
-          <w:numId w:val="17"/>
-        </w:numPr>
-        <w:rPr>
-          <w:rFonts w:eastAsia="Times New Roman" w:cs="Arial"/>
-          <w:color w:val="auto"/>
-          <w:szCs w:val="22"/>
-        </w:rPr>
-      </w:pPr>
-      <w:proofErr w:type="spellStart"/>
-      <w:r>
-        <w:rPr>
-          <w:rFonts w:eastAsia="Times New Roman" w:cs="Arial"/>
-          <w:b/>
-          <w:bCs/>
-          <w:color w:val="auto"/>
-          <w:szCs w:val="22"/>
-        </w:rPr>
-        <w:t>Srs</w:t>
-      </w:r>
-      <w:proofErr w:type="spellEnd"/>
-      <w:r>
-        <w:rPr>
-          <w:rFonts w:eastAsia="Times New Roman" w:cs="Arial"/>
-          <w:b/>
-          <w:bCs/>
-          <w:color w:val="auto"/>
-          <w:szCs w:val="22"/>
-        </w:rPr>
-        <w:t>-</w:t>
-      </w:r>
-      <w:r>
-        <w:rPr>
-          <w:rFonts w:eastAsia="Times New Roman" w:cs="Arial"/>
-          <w:b/>
-          <w:bCs/>
-          <w:color w:val="auto"/>
-          <w:szCs w:val="22"/>
-          <w:cs/>
-        </w:rPr>
-        <w:t>08</w:t>
-      </w:r>
-      <w:r>
-        <w:rPr>
-          <w:rFonts w:eastAsia="Times New Roman" w:cs="Arial"/>
-          <w:color w:val="auto"/>
-          <w:szCs w:val="22"/>
-          <w:cs/>
-        </w:rPr>
-        <w:t xml:space="preserve">: </w:t>
-      </w:r>
-      <w:r>
-        <w:rPr>
-          <w:rFonts w:eastAsia="Times New Roman" w:cs="Arial"/>
-          <w:color w:val="auto"/>
-          <w:szCs w:val="22"/>
-        </w:rPr>
-        <w:t>The system shall provide UI to logout.</w:t>
-      </w:r>
-    </w:p>
-    <w:p>
-      <w:pPr>
-        <w:pStyle w:val="aa"/>
-        <w:numPr>
-          <w:ilvl w:val="2"/>
-          <w:numId w:val="17"/>
-        </w:numPr>
-        <w:rPr>
-          <w:rFonts w:eastAsia="Times New Roman" w:cs="Arial"/>
-          <w:color w:val="auto"/>
-          <w:szCs w:val="22"/>
-        </w:rPr>
-      </w:pPr>
-      <w:proofErr w:type="spellStart"/>
-      <w:r>
-        <w:rPr>
-          <w:rFonts w:eastAsia="Times New Roman" w:cs="Arial"/>
-          <w:b/>
-          <w:bCs/>
-          <w:color w:val="auto"/>
-          <w:szCs w:val="22"/>
-        </w:rPr>
-        <w:t>Srs</w:t>
-      </w:r>
-      <w:proofErr w:type="spellEnd"/>
-      <w:r>
-        <w:rPr>
-          <w:rFonts w:eastAsia="Times New Roman" w:cs="Arial"/>
-          <w:b/>
-          <w:bCs/>
-          <w:color w:val="auto"/>
-          <w:szCs w:val="22"/>
-        </w:rPr>
-        <w:t>-</w:t>
-      </w:r>
-      <w:r>
-        <w:rPr>
-          <w:rFonts w:eastAsia="Times New Roman" w:cs="Arial"/>
-          <w:b/>
-          <w:bCs/>
-          <w:color w:val="auto"/>
-          <w:szCs w:val="22"/>
-          <w:cs/>
-        </w:rPr>
-        <w:t>09</w:t>
-      </w:r>
-      <w:r>
-        <w:rPr>
-          <w:rFonts w:eastAsia="Times New Roman" w:cs="Arial"/>
-          <w:color w:val="auto"/>
-          <w:szCs w:val="22"/>
-          <w:cs/>
-        </w:rPr>
-        <w:t xml:space="preserve">: </w:t>
-      </w:r>
-      <w:r>
-        <w:rPr>
-          <w:rFonts w:eastAsia="Times New Roman" w:cs="Arial"/>
-          <w:color w:val="auto"/>
-          <w:szCs w:val="22"/>
-        </w:rPr>
-        <w:t>The system shall unauthenticated user/admin</w:t>
-      </w:r>
-    </w:p>
-    <w:p>
-      <w:pPr>
-        <w:pStyle w:val="aa"/>
-        <w:ind w:left="2160"/>
-        <w:rPr>
-          <w:rFonts w:eastAsia="Times New Roman" w:cs="Arial"/>
-          <w:color w:val="auto"/>
-          <w:szCs w:val="22"/>
-        </w:rPr>
-      </w:pPr>
-    </w:p>
-    <w:p>
-      <w:pPr>
-        <w:pStyle w:val="aa"/>
-        <w:numPr>
-          <w:ilvl w:val="1"/>
-          <w:numId w:val="13"/>
-        </w:numPr>
-        <w:rPr>
-          <w:rFonts w:eastAsia="Times New Roman" w:cs="Arial"/>
-          <w:color w:val="auto"/>
-          <w:szCs w:val="22"/>
-        </w:rPr>
-      </w:pPr>
-      <w:r>
-        <w:rPr>
-          <w:rFonts w:eastAsia="Times New Roman" w:cs="Arial"/>
-          <w:b/>
-          <w:bCs/>
-          <w:szCs w:val="22"/>
-        </w:rPr>
-        <w:t>Urs-19</w:t>
-      </w:r>
-      <w:r>
-        <w:rPr>
-          <w:rFonts w:eastAsia="Times New Roman" w:cs="Arial"/>
-          <w:szCs w:val="22"/>
-        </w:rPr>
-        <w:t>: Users can activate their account by using activate token</w:t>
-      </w:r>
-    </w:p>
-    <w:p>
-      <w:pPr>
-        <w:pStyle w:val="aa"/>
-        <w:numPr>
-          <w:ilvl w:val="2"/>
-          <w:numId w:val="13"/>
-        </w:numPr>
-        <w:rPr>
-          <w:rFonts w:eastAsia="Times New Roman" w:cs="Arial"/>
-          <w:color w:val="auto"/>
-          <w:szCs w:val="22"/>
-        </w:rPr>
-      </w:pPr>
-      <w:r>
-        <w:rPr>
-          <w:rFonts w:eastAsia="Times New Roman" w:cs="Arial"/>
-          <w:b/>
-          <w:bCs/>
-          <w:color w:val="auto"/>
-          <w:szCs w:val="22"/>
-        </w:rPr>
-        <w:t>Srs-42</w:t>
-      </w:r>
-      <w:r>
-        <w:rPr>
-          <w:rFonts w:eastAsia="Times New Roman" w:cs="Arial"/>
-          <w:color w:val="auto"/>
-          <w:szCs w:val="22"/>
-        </w:rPr>
-        <w:t>: The system shall send activate token to user’s email</w:t>
-      </w:r>
-    </w:p>
-    <w:p>
-      <w:pPr>
-        <w:pStyle w:val="aa"/>
-        <w:numPr>
-          <w:ilvl w:val="2"/>
-          <w:numId w:val="13"/>
-        </w:numPr>
-        <w:rPr>
-          <w:rFonts w:eastAsia="Times New Roman" w:cs="Arial"/>
-          <w:color w:val="auto"/>
-          <w:szCs w:val="22"/>
-        </w:rPr>
-      </w:pPr>
-      <w:r>
-        <w:rPr>
-          <w:rFonts w:eastAsia="Times New Roman" w:cs="Arial"/>
-          <w:b/>
-          <w:bCs/>
-          <w:color w:val="auto"/>
-          <w:szCs w:val="22"/>
-        </w:rPr>
-        <w:t>Srs-43</w:t>
-      </w:r>
-      <w:r>
-        <w:rPr>
-          <w:rFonts w:eastAsia="Times New Roman" w:cs="Arial"/>
-          <w:color w:val="auto"/>
-          <w:szCs w:val="22"/>
-        </w:rPr>
-        <w:t>: The system shall receive activate token</w:t>
-      </w:r>
-    </w:p>
-    <w:p>
-      <w:pPr>
-        <w:pStyle w:val="aa"/>
-        <w:numPr>
-          <w:ilvl w:val="2"/>
-          <w:numId w:val="13"/>
-        </w:numPr>
-        <w:rPr>
-          <w:rFonts w:eastAsia="Times New Roman" w:cs="Arial"/>
-          <w:color w:val="auto"/>
-          <w:szCs w:val="22"/>
-        </w:rPr>
-      </w:pPr>
-      <w:r>
-        <w:rPr>
-          <w:rFonts w:eastAsia="Times New Roman" w:cs="Arial"/>
-          <w:b/>
-          <w:bCs/>
-          <w:color w:val="auto"/>
-          <w:szCs w:val="22"/>
-        </w:rPr>
-        <w:t>Srs-44</w:t>
-      </w:r>
-      <w:r>
-        <w:rPr>
-          <w:rFonts w:eastAsia="Times New Roman" w:cs="Arial"/>
-          <w:color w:val="auto"/>
-          <w:szCs w:val="22"/>
-        </w:rPr>
-        <w:t>: The system shall validate activate token</w:t>
-      </w:r>
-    </w:p>
-    <w:p>
-      <w:pPr>
-        <w:pStyle w:val="aa"/>
-        <w:numPr>
-          <w:ilvl w:val="2"/>
-          <w:numId w:val="13"/>
-        </w:numPr>
-        <w:rPr>
-          <w:rFonts w:eastAsia="Times New Roman" w:cs="Arial"/>
-          <w:color w:val="auto"/>
-          <w:szCs w:val="22"/>
-        </w:rPr>
-      </w:pPr>
-      <w:r>
-        <w:rPr>
-          <w:rFonts w:eastAsia="Times New Roman" w:cs="Arial"/>
-          <w:b/>
-          <w:bCs/>
-          <w:color w:val="auto"/>
-          <w:szCs w:val="22"/>
-        </w:rPr>
-        <w:t>Srs-45</w:t>
-      </w:r>
-      <w:r>
-        <w:rPr>
-          <w:rFonts w:eastAsia="Times New Roman" w:cs="Arial"/>
-          <w:color w:val="auto"/>
-          <w:szCs w:val="22"/>
-        </w:rPr>
-        <w:t>: The system shall activate user account</w:t>
-      </w:r>
-    </w:p>
-    <w:p>
-      <w:pPr>
-        <w:rPr>
-          <w:rFonts w:eastAsia="Times New Roman"/>
-          <w:color w:val="auto"/>
-        </w:rPr>
-      </w:pPr>
-    </w:p>
-    <w:p>
-      <w:pPr>
-        <w:pStyle w:val="aa"/>
-        <w:numPr>
-          <w:ilvl w:val="1"/>
-          <w:numId w:val="13"/>
-        </w:numPr>
-        <w:rPr>
-          <w:rFonts w:eastAsia="Times New Roman" w:cs="Arial"/>
-          <w:color w:val="auto"/>
-          <w:szCs w:val="22"/>
-        </w:rPr>
-      </w:pPr>
-      <w:r>
-        <w:rPr>
-          <w:rFonts w:eastAsia="Times New Roman" w:cs="Arial"/>
-          <w:b/>
-          <w:bCs/>
-          <w:szCs w:val="22"/>
-        </w:rPr>
-        <w:t>Urs-20</w:t>
-      </w:r>
-      <w:r>
-        <w:rPr>
-          <w:rFonts w:eastAsia="Times New Roman" w:cs="Arial"/>
-          <w:szCs w:val="22"/>
-        </w:rPr>
-        <w:t>: Users can edit their profile</w:t>
-      </w:r>
-    </w:p>
-    <w:p>
-      <w:pPr>
-        <w:pStyle w:val="aa"/>
-        <w:numPr>
-          <w:ilvl w:val="2"/>
-          <w:numId w:val="13"/>
-        </w:numPr>
-        <w:rPr>
-          <w:rFonts w:eastAsia="Times New Roman" w:cs="Arial"/>
-          <w:color w:val="auto"/>
-          <w:szCs w:val="22"/>
-        </w:rPr>
-      </w:pPr>
-      <w:r>
-        <w:rPr>
-          <w:rFonts w:cs="Arial"/>
-          <w:b/>
-          <w:bCs/>
-          <w:szCs w:val="22"/>
-        </w:rPr>
-        <w:t>Srs-46</w:t>
-      </w:r>
-      <w:r>
-        <w:rPr>
-          <w:rFonts w:cs="Arial"/>
-          <w:szCs w:val="22"/>
-        </w:rPr>
-        <w:t>: The system shall provide edit profile UI to edit the profile</w:t>
-      </w:r>
-    </w:p>
-    <w:p>
-      <w:pPr>
-        <w:pStyle w:val="aa"/>
-        <w:numPr>
-          <w:ilvl w:val="2"/>
-          <w:numId w:val="13"/>
-        </w:numPr>
-        <w:rPr>
-          <w:rFonts w:eastAsia="Times New Roman" w:cs="Arial"/>
-          <w:color w:val="auto"/>
-          <w:szCs w:val="22"/>
-        </w:rPr>
-      </w:pPr>
-      <w:r>
-        <w:rPr>
-          <w:rFonts w:cs="Arial"/>
-          <w:b/>
-          <w:bCs/>
-          <w:szCs w:val="22"/>
-        </w:rPr>
-        <w:t>Srs-02</w:t>
-      </w:r>
-      <w:r>
-        <w:rPr>
-          <w:rFonts w:cs="Arial"/>
-          <w:szCs w:val="22"/>
-        </w:rPr>
-        <w:t>: The system shall check all input required.</w:t>
-      </w:r>
-    </w:p>
-    <w:p>
-      <w:pPr>
-        <w:pStyle w:val="aa"/>
-        <w:numPr>
-          <w:ilvl w:val="2"/>
-          <w:numId w:val="13"/>
-        </w:numPr>
-        <w:rPr>
-          <w:rFonts w:eastAsia="Times New Roman" w:cs="Arial"/>
-          <w:color w:val="auto"/>
-          <w:szCs w:val="22"/>
-        </w:rPr>
-      </w:pPr>
-      <w:r>
-        <w:rPr>
-          <w:rFonts w:cs="Arial"/>
-          <w:b/>
-          <w:bCs/>
-          <w:szCs w:val="22"/>
-        </w:rPr>
-        <w:t>Srs-47</w:t>
-      </w:r>
-      <w:r>
-        <w:rPr>
-          <w:rFonts w:cs="Arial"/>
-          <w:szCs w:val="22"/>
-        </w:rPr>
-        <w:t>: The system shall update new input information to the database</w:t>
-      </w:r>
-    </w:p>
-    <w:p>
-      <w:pPr>
-        <w:rPr>
-          <w:rFonts w:eastAsia="Times New Roman"/>
-          <w:color w:val="auto"/>
-        </w:rPr>
-      </w:pPr>
-    </w:p>
-    <w:p>
-      <w:pPr>
-        <w:rPr>
-          <w:rFonts w:eastAsia="Times New Roman"/>
-          <w:color w:val="auto"/>
-        </w:rPr>
-      </w:pPr>
-    </w:p>
-    <w:p>
-      <w:pPr>
-        <w:rPr>
-          <w:rFonts w:eastAsia="Times New Roman"/>
-          <w:color w:val="auto"/>
-        </w:rPr>
-      </w:pPr>
-    </w:p>
-    <w:p>
-      <w:pPr>
-        <w:rPr>
-          <w:rFonts w:eastAsia="Times New Roman"/>
-          <w:color w:val="auto"/>
-        </w:rPr>
-      </w:pPr>
-    </w:p>
-    <w:p>
-      <w:pPr>
-        <w:rPr>
-          <w:rFonts w:eastAsia="Times New Roman"/>
-          <w:color w:val="auto"/>
-        </w:rPr>
-      </w:pPr>
-    </w:p>
-    <w:p>
-      <w:pPr>
-        <w:pStyle w:val="aa"/>
-        <w:numPr>
           <w:ilvl w:val="1"/>
           <w:numId w:val="14"/>
         </w:numPr>
@@ -7466,14 +7616,14 @@
           <w:szCs w:val="22"/>
         </w:rPr>
         <w:lastRenderedPageBreak/>
-        <w:t>Urs-21</w:t>
-      </w:r>
-      <w:r>
-        <w:rPr>
-          <w:rFonts w:eastAsia="Times New Roman" w:cs="Arial"/>
-          <w:szCs w:val="22"/>
-        </w:rPr>
-        <w:t>: Users can reset their password</w:t>
+        <w:t>Urs-22</w:t>
+      </w:r>
+      <w:r>
+        <w:rPr>
+          <w:rFonts w:eastAsia="Times New Roman" w:cs="Arial"/>
+          <w:szCs w:val="22"/>
+        </w:rPr>
+        <w:t>: Users can view product</w:t>
       </w:r>
     </w:p>
     <w:p>
@@ -7497,15 +7647,15 @@
           <w:color w:val="auto"/>
           <w:szCs w:val="22"/>
         </w:rPr>
-        <w:t>Srs-48</w:t>
-      </w:r>
-      <w:r>
-        <w:rPr>
-          <w:rFonts w:eastAsia="Times New Roman" w:cs="Arial"/>
-          <w:color w:val="auto"/>
-          <w:szCs w:val="22"/>
-        </w:rPr>
-        <w:t>: The system shall provide reset password UI to reset their password</w:t>
+        <w:t>Srs-31</w:t>
+      </w:r>
+      <w:r>
+        <w:rPr>
+          <w:rFonts w:eastAsia="Times New Roman" w:cs="Arial"/>
+          <w:color w:val="auto"/>
+          <w:szCs w:val="22"/>
+        </w:rPr>
+        <w:t>: The system shall get data from database</w:t>
       </w:r>
     </w:p>
     <w:p>
@@ -7529,15 +7679,53 @@
           <w:color w:val="auto"/>
           <w:szCs w:val="22"/>
         </w:rPr>
-        <w:t>Srs-49</w:t>
-      </w:r>
-      <w:r>
-        <w:rPr>
-          <w:rFonts w:eastAsia="Times New Roman" w:cs="Arial"/>
-          <w:color w:val="auto"/>
-          <w:szCs w:val="22"/>
-        </w:rPr>
-        <w:t>: The system shall send the reset password link to user’s email</w:t>
+        <w:t>Srs-32</w:t>
+      </w:r>
+      <w:r>
+        <w:rPr>
+          <w:rFonts w:eastAsia="Times New Roman" w:cs="Arial"/>
+          <w:color w:val="auto"/>
+          <w:szCs w:val="22"/>
+        </w:rPr>
+        <w:t>: The system shall provide UI to show product list</w:t>
+      </w:r>
+    </w:p>
+    <w:p>
+      <w:pPr>
+        <w:rPr>
+          <w:rFonts w:eastAsia="Times New Roman"/>
+          <w:color w:val="auto"/>
+        </w:rPr>
+      </w:pPr>
+    </w:p>
+    <w:p>
+      <w:pPr>
+        <w:pStyle w:val="aa"/>
+        <w:numPr>
+          <w:ilvl w:val="1"/>
+          <w:numId w:val="14"/>
+        </w:numPr>
+        <w:rPr>
+          <w:rFonts w:eastAsia="Times New Roman" w:cs="Arial"/>
+          <w:color w:val="auto"/>
+          <w:szCs w:val="22"/>
+        </w:rPr>
+      </w:pPr>
+      <w:r>
+        <w:rPr>
+          <w:rFonts w:eastAsia="Times New Roman" w:cs="Arial"/>
+          <w:b/>
+          <w:bCs/>
+          <w:szCs w:val="22"/>
+        </w:rPr>
+        <w:t>Urs-23</w:t>
+      </w:r>
+      <w:r>
+        <w:rPr>
+          <w:rFonts w:eastAsia="Times New Roman" w:cs="Arial"/>
+          <w:szCs w:val="22"/>
+        </w:rPr>
+        <w:t>: Users can put product into shopping cart.</w:t>
       </w:r>
     </w:p>
     <w:p>
@@ -7558,15 +7746,13 @@
           <w:rFonts w:eastAsia="Times New Roman" w:cs="Arial"/>
           <w:b/>
           <w:bCs/>
-          <w:color w:val="auto"/>
-          <w:szCs w:val="22"/>
-        </w:rPr>
-        <w:t>Srs-50</w:t>
-      </w:r>
-      <w:r>
-        <w:rPr>
-          <w:rFonts w:eastAsia="Times New Roman" w:cs="Arial"/>
-          <w:color w:val="auto"/>
+          <w:szCs w:val="22"/>
+        </w:rPr>
+        <w:t>Srs-55</w:t>
+      </w:r>
+      <w:r>
+        <w:rPr>
+          <w:rFonts w:eastAsia="Times New Roman" w:cs="Arial"/>
           <w:szCs w:val="22"/>
         </w:rPr>
         <w:t xml:space="preserve">: </w:t>
@@ -7576,7 +7762,28 @@
           <w:rFonts w:cs="Arial"/>
           <w:szCs w:val="22"/>
         </w:rPr>
-        <w:t>The system shall verify new password and confirm password</w:t>
+        <w:t xml:space="preserve">The system shall provide </w:t>
+      </w:r>
+      <w:r>
+        <w:rPr>
+          <w:rFonts w:cs="Arial"/>
+          <w:szCs w:val="22"/>
+        </w:rPr>
+        <w:t>UI</w:t>
+      </w:r>
+      <w:r>
+        <w:rPr>
+          <w:rFonts w:cs="Arial"/>
+          <w:szCs w:val="22"/>
+        </w:rPr>
+        <w:t xml:space="preserve"> to </w:t>
+      </w:r>
+      <w:r>
+        <w:rPr>
+          <w:rFonts w:cs="Arial"/>
+          <w:szCs w:val="22"/>
+        </w:rPr>
+        <w:t>put product into shopping cart</w:t>
       </w:r>
     </w:p>
     <w:p>
@@ -7594,34 +7801,25 @@
       </w:pPr>
       <w:r>
         <w:rPr>
-          <w:rFonts w:eastAsia="Times New Roman" w:cs="Arial"/>
-          <w:b/>
-          <w:bCs/>
-          <w:color w:val="auto"/>
-          <w:szCs w:val="22"/>
-        </w:rPr>
-        <w:t>Srs-51</w:t>
-      </w:r>
-      <w:r>
-        <w:rPr>
-          <w:rFonts w:eastAsia="Times New Roman" w:cs="Arial"/>
-          <w:color w:val="auto"/>
-          <w:szCs w:val="22"/>
-        </w:rPr>
-        <w:t xml:space="preserve">: </w:t>
-      </w:r>
-      <w:r>
-        <w:rPr>
           <w:rFonts w:cs="Arial"/>
-          <w:szCs w:val="22"/>
-        </w:rPr>
-        <w:t>The system shall update new input password to the database</w:t>
-      </w:r>
-    </w:p>
-    <w:p>
-      <w:pPr>
-        <w:rPr>
-          <w:rFonts w:eastAsia="Times New Roman" w:cstheme="minorBidi"/>
+          <w:b/>
+          <w:bCs/>
+          <w:szCs w:val="22"/>
+        </w:rPr>
+        <w:t>Srs-56</w:t>
+      </w:r>
+      <w:r>
+        <w:rPr>
+          <w:rFonts w:cs="Arial"/>
+          <w:szCs w:val="22"/>
+        </w:rPr>
+        <w:t>: The system shall store product in shopping cart</w:t>
+      </w:r>
+    </w:p>
+    <w:p>
+      <w:pPr>
+        <w:rPr>
+          <w:rFonts w:eastAsia="Times New Roman"/>
           <w:color w:val="auto"/>
         </w:rPr>
       </w:pPr>
@@ -7646,14 +7844,14 @@
           <w:bCs/>
           <w:szCs w:val="22"/>
         </w:rPr>
-        <w:t>Urs-22</w:t>
-      </w:r>
-      <w:r>
-        <w:rPr>
-          <w:rFonts w:eastAsia="Times New Roman" w:cs="Arial"/>
-          <w:szCs w:val="22"/>
-        </w:rPr>
-        <w:t>: Users can view product</w:t>
+        <w:t>Urs-24</w:t>
+      </w:r>
+      <w:r>
+        <w:rPr>
+          <w:rFonts w:eastAsia="Times New Roman" w:cs="Arial"/>
+          <w:szCs w:val="22"/>
+        </w:rPr>
+        <w:t>: Users can view their shopping cart.</w:t>
       </w:r>
     </w:p>
     <w:p>
@@ -7674,18 +7872,24 @@
           <w:rFonts w:eastAsia="Times New Roman" w:cs="Arial"/>
           <w:b/>
           <w:bCs/>
-          <w:color w:val="auto"/>
-          <w:szCs w:val="22"/>
-        </w:rPr>
-        <w:t>Srs-31</w:t>
-      </w:r>
-      <w:r>
-        <w:rPr>
-          <w:rFonts w:eastAsia="Times New Roman" w:cs="Arial"/>
-          <w:color w:val="auto"/>
-          <w:szCs w:val="22"/>
-        </w:rPr>
-        <w:t>: The system shall get data from database</w:t>
+          <w:szCs w:val="22"/>
+        </w:rPr>
+        <w:t>Srs-57</w:t>
+      </w:r>
+      <w:r>
+        <w:rPr>
+          <w:rFonts w:eastAsia="Times New Roman" w:cs="Arial"/>
+          <w:szCs w:val="22"/>
+        </w:rPr>
+        <w:t xml:space="preserve">: </w:t>
+      </w:r>
+      <w:r>
+        <w:rPr>
+          <w:rFonts w:eastAsia="Times New Roman" w:cs="Arial"/>
+          <w:color w:val="auto"/>
+          <w:szCs w:val="22"/>
+        </w:rPr>
+        <w:t>The system shall get data from shopping cart</w:t>
       </w:r>
     </w:p>
     <w:p>
@@ -7709,15 +7913,15 @@
           <w:color w:val="auto"/>
           <w:szCs w:val="22"/>
         </w:rPr>
-        <w:t>Srs-32</w:t>
-      </w:r>
-      <w:r>
-        <w:rPr>
-          <w:rFonts w:eastAsia="Times New Roman" w:cs="Arial"/>
-          <w:color w:val="auto"/>
-          <w:szCs w:val="22"/>
-        </w:rPr>
-        <w:t>: The system shall provide UI to show product list</w:t>
+        <w:t>Srs-58</w:t>
+      </w:r>
+      <w:r>
+        <w:rPr>
+          <w:rFonts w:eastAsia="Times New Roman" w:cs="Arial"/>
+          <w:color w:val="auto"/>
+          <w:szCs w:val="22"/>
+        </w:rPr>
+        <w:t>: The system shall provide UI to show product in shopping cart</w:t>
       </w:r>
     </w:p>
     <w:p>
@@ -7748,14 +7952,14 @@
           <w:bCs/>
           <w:szCs w:val="22"/>
         </w:rPr>
-        <w:t>Urs-23</w:t>
-      </w:r>
-      <w:r>
-        <w:rPr>
-          <w:rFonts w:eastAsia="Times New Roman" w:cs="Arial"/>
-          <w:szCs w:val="22"/>
-        </w:rPr>
-        <w:t>: Users can put product into shopping cart.</w:t>
+        <w:t>Urs-25</w:t>
+      </w:r>
+      <w:r>
+        <w:rPr>
+          <w:rFonts w:eastAsia="Times New Roman" w:cs="Arial"/>
+          <w:szCs w:val="22"/>
+        </w:rPr>
+        <w:t>: Users can edit amount of product in shopping cart</w:t>
       </w:r>
     </w:p>
     <w:p>
@@ -7778,7 +7982,7 @@
           <w:bCs/>
           <w:szCs w:val="22"/>
         </w:rPr>
-        <w:t>Srs-52</w:t>
+        <w:t>Srs-59</w:t>
       </w:r>
       <w:r>
         <w:rPr>
@@ -7792,28 +7996,7 @@
           <w:rFonts w:cs="Arial"/>
           <w:szCs w:val="22"/>
         </w:rPr>
-        <w:t xml:space="preserve">The system shall provide </w:t>
-      </w:r>
-      <w:r>
-        <w:rPr>
-          <w:rFonts w:cs="Arial"/>
-          <w:szCs w:val="22"/>
-        </w:rPr>
-        <w:t>UI</w:t>
-      </w:r>
-      <w:r>
-        <w:rPr>
-          <w:rFonts w:cs="Arial"/>
-          <w:szCs w:val="22"/>
-        </w:rPr>
-        <w:t xml:space="preserve"> to </w:t>
-      </w:r>
-      <w:r>
-        <w:rPr>
-          <w:rFonts w:cs="Arial"/>
-          <w:szCs w:val="22"/>
-        </w:rPr>
-        <w:t>put product into shopping cart</w:t>
+        <w:t>The system shall provide UI to edit amount of product</w:t>
       </w:r>
     </w:p>
     <w:p>
@@ -7831,19 +8014,21 @@
       </w:pPr>
       <w:r>
         <w:rPr>
-          <w:rFonts w:cs="Arial"/>
-          <w:b/>
-          <w:bCs/>
-          <w:szCs w:val="22"/>
-        </w:rPr>
-        <w:t>Srs-53</w:t>
-      </w:r>
-      <w:r>
-        <w:rPr>
-          <w:rFonts w:cs="Arial"/>
-          <w:szCs w:val="22"/>
-        </w:rPr>
-        <w:t>: The system shall store product in shopping cart</w:t>
+          <w:rFonts w:eastAsia="Times New Roman" w:cs="Arial"/>
+          <w:b/>
+          <w:bCs/>
+          <w:color w:val="auto"/>
+          <w:szCs w:val="22"/>
+        </w:rPr>
+        <w:t>Srs-60</w:t>
+      </w:r>
+      <w:r>
+        <w:rPr>
+          <w:rFonts w:eastAsia="Times New Roman" w:cs="Arial"/>
+          <w:color w:val="auto"/>
+          <w:szCs w:val="22"/>
+        </w:rPr>
+        <w:t>: The system shall record amount of product into the database</w:t>
       </w:r>
     </w:p>
     <w:p>
@@ -7874,14 +8059,14 @@
           <w:bCs/>
           <w:szCs w:val="22"/>
         </w:rPr>
-        <w:t>Urs-24</w:t>
-      </w:r>
-      <w:r>
-        <w:rPr>
-          <w:rFonts w:eastAsia="Times New Roman" w:cs="Arial"/>
-          <w:szCs w:val="22"/>
-        </w:rPr>
-        <w:t>: Users can view their shopping cart.</w:t>
+        <w:t>Urs-26</w:t>
+      </w:r>
+      <w:r>
+        <w:rPr>
+          <w:rFonts w:eastAsia="Times New Roman" w:cs="Arial"/>
+          <w:szCs w:val="22"/>
+        </w:rPr>
+        <w:t>: Users can view total cost of products and delivery charge</w:t>
       </w:r>
     </w:p>
     <w:p>
@@ -7904,22 +8089,14 @@
           <w:bCs/>
           <w:szCs w:val="22"/>
         </w:rPr>
-        <w:t>Srs-54</w:t>
-      </w:r>
-      <w:r>
-        <w:rPr>
-          <w:rFonts w:eastAsia="Times New Roman" w:cs="Arial"/>
-          <w:szCs w:val="22"/>
-        </w:rPr>
-        <w:t xml:space="preserve">: </w:t>
-      </w:r>
-      <w:r>
-        <w:rPr>
-          <w:rFonts w:eastAsia="Times New Roman" w:cs="Arial"/>
-          <w:color w:val="auto"/>
-          <w:szCs w:val="22"/>
-        </w:rPr>
-        <w:t>The system shall get data from shopping cart</w:t>
+        <w:t>Srs-61</w:t>
+      </w:r>
+      <w:r>
+        <w:rPr>
+          <w:rFonts w:eastAsia="Times New Roman" w:cs="Arial"/>
+          <w:szCs w:val="22"/>
+        </w:rPr>
+        <w:t>: The system shall calculate total cost</w:t>
       </w:r>
     </w:p>
     <w:p>
@@ -7940,18 +8117,16 @@
           <w:rFonts w:eastAsia="Times New Roman" w:cs="Arial"/>
           <w:b/>
           <w:bCs/>
-          <w:color w:val="auto"/>
-          <w:szCs w:val="22"/>
-        </w:rPr>
-        <w:t>Srs-55</w:t>
-      </w:r>
-      <w:r>
-        <w:rPr>
-          <w:rFonts w:eastAsia="Times New Roman" w:cs="Arial"/>
-          <w:color w:val="auto"/>
-          <w:szCs w:val="22"/>
-        </w:rPr>
-        <w:t>: The system shall provide UI to show product in shopping cart</w:t>
+          <w:szCs w:val="22"/>
+        </w:rPr>
+        <w:t>Srs-62</w:t>
+      </w:r>
+      <w:r>
+        <w:rPr>
+          <w:rFonts w:eastAsia="Times New Roman" w:cs="Arial"/>
+          <w:szCs w:val="22"/>
+        </w:rPr>
+        <w:t>: The system shall display total cost</w:t>
       </w:r>
     </w:p>
     <w:p>
@@ -7982,14 +8157,14 @@
           <w:bCs/>
           <w:szCs w:val="22"/>
         </w:rPr>
-        <w:t>Urs-25</w:t>
-      </w:r>
-      <w:r>
-        <w:rPr>
-          <w:rFonts w:eastAsia="Times New Roman" w:cs="Arial"/>
-          <w:szCs w:val="22"/>
-        </w:rPr>
-        <w:t>: Users can edit amount of product in shopping cart</w:t>
+        <w:t>Urs-27</w:t>
+      </w:r>
+      <w:r>
+        <w:rPr>
+          <w:rFonts w:eastAsia="Times New Roman" w:cs="Arial"/>
+          <w:szCs w:val="22"/>
+        </w:rPr>
+        <w:t>: Users can select delivery address before click purchase</w:t>
       </w:r>
     </w:p>
     <w:p>
@@ -8012,21 +8187,21 @@
           <w:bCs/>
           <w:szCs w:val="22"/>
         </w:rPr>
-        <w:t>Srs-56</w:t>
-      </w:r>
-      <w:r>
-        <w:rPr>
-          <w:rFonts w:eastAsia="Times New Roman" w:cs="Arial"/>
-          <w:szCs w:val="22"/>
-        </w:rPr>
-        <w:t xml:space="preserve">: </w:t>
-      </w:r>
-      <w:r>
-        <w:rPr>
-          <w:rFonts w:cs="Arial"/>
-          <w:szCs w:val="22"/>
-        </w:rPr>
-        <w:t>The system shall provide UI to edit amount of product</w:t>
+        <w:t>Srs-63</w:t>
+      </w:r>
+      <w:r>
+        <w:rPr>
+          <w:rFonts w:eastAsia="Times New Roman" w:cs="Arial"/>
+          <w:szCs w:val="22"/>
+        </w:rPr>
+        <w:t xml:space="preserve">: The system shall provide UI </w:t>
+      </w:r>
+      <w:r>
+        <w:rPr>
+          <w:rFonts w:eastAsia="Times New Roman" w:cs="Arial"/>
+          <w:szCs w:val="22"/>
+        </w:rPr>
+        <w:t>for user to select address</w:t>
       </w:r>
     </w:p>
     <w:p>
@@ -8047,18 +8222,16 @@
           <w:rFonts w:eastAsia="Times New Roman" w:cs="Arial"/>
           <w:b/>
           <w:bCs/>
-          <w:color w:val="auto"/>
-          <w:szCs w:val="22"/>
-        </w:rPr>
-        <w:t>Srs-57</w:t>
-      </w:r>
-      <w:r>
-        <w:rPr>
-          <w:rFonts w:eastAsia="Times New Roman" w:cs="Arial"/>
-          <w:color w:val="auto"/>
-          <w:szCs w:val="22"/>
-        </w:rPr>
-        <w:t>: The system shall record amount of product into the database</w:t>
+          <w:szCs w:val="22"/>
+        </w:rPr>
+        <w:t>Srs-64</w:t>
+      </w:r>
+      <w:r>
+        <w:rPr>
+          <w:rFonts w:eastAsia="Times New Roman" w:cs="Arial"/>
+          <w:szCs w:val="22"/>
+        </w:rPr>
+        <w:t>: The system shall record delivery address into the database</w:t>
       </w:r>
     </w:p>
     <w:p>
@@ -8089,14 +8262,14 @@
           <w:bCs/>
           <w:szCs w:val="22"/>
         </w:rPr>
-        <w:t>Urs-26</w:t>
-      </w:r>
-      <w:r>
-        <w:rPr>
-          <w:rFonts w:eastAsia="Times New Roman" w:cs="Arial"/>
-          <w:szCs w:val="22"/>
-        </w:rPr>
-        <w:t>: Users can view total cost of products and delivery charge</w:t>
+        <w:t>Urs-28</w:t>
+      </w:r>
+      <w:r>
+        <w:rPr>
+          <w:rFonts w:eastAsia="Times New Roman" w:cs="Arial"/>
+          <w:szCs w:val="22"/>
+        </w:rPr>
+        <w:t>: Users can select payment gateway before click purchase</w:t>
       </w:r>
     </w:p>
     <w:p>
@@ -8119,14 +8292,14 @@
           <w:bCs/>
           <w:szCs w:val="22"/>
         </w:rPr>
-        <w:t>Srs-58</w:t>
-      </w:r>
-      <w:r>
-        <w:rPr>
-          <w:rFonts w:eastAsia="Times New Roman" w:cs="Arial"/>
-          <w:szCs w:val="22"/>
-        </w:rPr>
-        <w:t>: The system shall calculate total cost</w:t>
+        <w:t>Srs-65</w:t>
+      </w:r>
+      <w:r>
+        <w:rPr>
+          <w:rFonts w:eastAsia="Times New Roman" w:cs="Arial"/>
+          <w:szCs w:val="22"/>
+        </w:rPr>
+        <w:t>: The system shall provide UI for user to select payment gateway</w:t>
       </w:r>
     </w:p>
     <w:p>
@@ -8149,20 +8322,29 @@
           <w:bCs/>
           <w:szCs w:val="22"/>
         </w:rPr>
-        <w:t>Srs-59</w:t>
-      </w:r>
-      <w:r>
-        <w:rPr>
-          <w:rFonts w:eastAsia="Times New Roman" w:cs="Arial"/>
-          <w:szCs w:val="22"/>
-        </w:rPr>
-        <w:t>: The system shall display total cost</w:t>
-      </w:r>
-    </w:p>
-    <w:p>
-      <w:pPr>
-        <w:rPr>
-          <w:rFonts w:eastAsia="Times New Roman"/>
+        <w:t>Srs-66</w:t>
+      </w:r>
+      <w:r>
+        <w:rPr>
+          <w:rFonts w:eastAsia="Times New Roman" w:cs="Arial"/>
+          <w:b/>
+          <w:bCs/>
+          <w:szCs w:val="22"/>
+        </w:rPr>
+        <w:t>:</w:t>
+      </w:r>
+      <w:r>
+        <w:rPr>
+          <w:rFonts w:eastAsia="Times New Roman" w:cs="Arial"/>
+          <w:szCs w:val="22"/>
+        </w:rPr>
+        <w:t xml:space="preserve"> The system shall record payment gateway into the database</w:t>
+      </w:r>
+    </w:p>
+    <w:p>
+      <w:pPr>
+        <w:rPr>
+          <w:rFonts w:eastAsia="Times New Roman" w:cstheme="minorBidi"/>
           <w:color w:val="auto"/>
         </w:rPr>
       </w:pPr>
@@ -8187,14 +8369,23 @@
           <w:bCs/>
           <w:szCs w:val="22"/>
         </w:rPr>
-        <w:t>Urs-27</w:t>
-      </w:r>
-      <w:r>
-        <w:rPr>
-          <w:rFonts w:eastAsia="Times New Roman" w:cs="Arial"/>
-          <w:szCs w:val="22"/>
-        </w:rPr>
-        <w:t>: Users can select delivery address before click purchase</w:t>
+        <w:t>U</w:t>
+      </w:r>
+      <w:r>
+        <w:rPr>
+          <w:rFonts w:eastAsia="Times New Roman" w:cs="Arial"/>
+          <w:b/>
+          <w:bCs/>
+          <w:szCs w:val="22"/>
+        </w:rPr>
+        <w:t>rs-29</w:t>
+      </w:r>
+      <w:r>
+        <w:rPr>
+          <w:rFonts w:eastAsia="Times New Roman" w:cs="Arial"/>
+          <w:szCs w:val="22"/>
+        </w:rPr>
+        <w:t>: Users can search product in the system</w:t>
       </w:r>
     </w:p>
     <w:p>
@@ -8217,21 +8408,35 @@
           <w:bCs/>
           <w:szCs w:val="22"/>
         </w:rPr>
-        <w:t>Srs-60</w:t>
-      </w:r>
-      <w:r>
-        <w:rPr>
-          <w:rFonts w:eastAsia="Times New Roman" w:cs="Arial"/>
-          <w:szCs w:val="22"/>
-        </w:rPr>
-        <w:t xml:space="preserve">: The system shall provide UI </w:t>
-      </w:r>
-      <w:r>
-        <w:rPr>
-          <w:rFonts w:eastAsia="Times New Roman" w:cs="Arial"/>
-          <w:szCs w:val="22"/>
-        </w:rPr>
-        <w:t>for user to select address</w:t>
+        <w:t>Srs-67</w:t>
+      </w:r>
+      <w:r>
+        <w:rPr>
+          <w:rFonts w:eastAsia="Times New Roman" w:cs="Arial"/>
+          <w:szCs w:val="22"/>
+        </w:rPr>
+        <w:t xml:space="preserve">: </w:t>
+      </w:r>
+      <w:r>
+        <w:rPr>
+          <w:rFonts w:cs="Arial"/>
+          <w:szCs w:val="22"/>
+        </w:rPr>
+        <w:t xml:space="preserve">The system shall find </w:t>
+      </w:r>
+      <w:r>
+        <w:rPr>
+          <w:rFonts w:cs="Arial"/>
+          <w:szCs w:val="22"/>
+        </w:rPr>
+        <w:t>product</w:t>
+      </w:r>
+      <w:r>
+        <w:rPr>
+          <w:rFonts w:cs="Arial"/>
+          <w:szCs w:val="22"/>
+        </w:rPr>
+        <w:t xml:space="preserve"> in database</w:t>
       </w:r>
     </w:p>
     <w:p>
@@ -8249,57 +8454,19 @@
       </w:pPr>
       <w:r>
         <w:rPr>
-          <w:rFonts w:eastAsia="Times New Roman" w:cs="Arial"/>
-          <w:b/>
-          <w:bCs/>
-          <w:szCs w:val="22"/>
-        </w:rPr>
-        <w:t>Srs-61</w:t>
-      </w:r>
-      <w:r>
-        <w:rPr>
-          <w:rFonts w:eastAsia="Times New Roman" w:cs="Arial"/>
-          <w:szCs w:val="22"/>
-        </w:rPr>
-        <w:t>: The system shall record delivery address into the database</w:t>
-      </w:r>
-    </w:p>
-    <w:p>
-      <w:pPr>
-        <w:rPr>
-          <w:rFonts w:eastAsia="Times New Roman"/>
-          <w:color w:val="auto"/>
-        </w:rPr>
-      </w:pPr>
-    </w:p>
-    <w:p>
-      <w:pPr>
-        <w:pStyle w:val="aa"/>
-        <w:numPr>
-          <w:ilvl w:val="1"/>
-          <w:numId w:val="14"/>
-        </w:numPr>
-        <w:rPr>
-          <w:rFonts w:eastAsia="Times New Roman" w:cs="Arial"/>
-          <w:color w:val="auto"/>
-          <w:szCs w:val="22"/>
-        </w:rPr>
-      </w:pPr>
-      <w:r>
-        <w:rPr>
-          <w:rFonts w:eastAsia="Times New Roman" w:cs="Arial"/>
-          <w:b/>
-          <w:bCs/>
-          <w:szCs w:val="22"/>
-        </w:rPr>
-        <w:t>Urs-28</w:t>
-      </w:r>
-      <w:r>
-        <w:rPr>
-          <w:rFonts w:eastAsia="Times New Roman" w:cs="Arial"/>
-          <w:szCs w:val="22"/>
-        </w:rPr>
-        <w:t>: Users can select payment gateway before click purchase</w:t>
+          <w:rFonts w:cs="Arial"/>
+          <w:b/>
+          <w:bCs/>
+          <w:szCs w:val="22"/>
+        </w:rPr>
+        <w:t>Srs-68</w:t>
+      </w:r>
+      <w:r>
+        <w:rPr>
+          <w:rFonts w:cs="Arial"/>
+          <w:szCs w:val="22"/>
+        </w:rPr>
+        <w:t>: The system shall return product list</w:t>
       </w:r>
     </w:p>
     <w:p>
@@ -8317,200 +8484,12 @@
       </w:pPr>
       <w:r>
         <w:rPr>
-          <w:rFonts w:eastAsia="Times New Roman" w:cs="Arial"/>
-          <w:b/>
-          <w:bCs/>
-          <w:szCs w:val="22"/>
-        </w:rPr>
-        <w:t>Srs-62</w:t>
-      </w:r>
-      <w:r>
-        <w:rPr>
-          <w:rFonts w:eastAsia="Times New Roman" w:cs="Arial"/>
-          <w:szCs w:val="22"/>
-        </w:rPr>
-        <w:t>: The system shall provide UI for user to select payment gateway</w:t>
-      </w:r>
-    </w:p>
-    <w:p>
-      <w:pPr>
-        <w:pStyle w:val="aa"/>
-        <w:numPr>
-          <w:ilvl w:val="2"/>
-          <w:numId w:val="14"/>
-        </w:numPr>
-        <w:rPr>
-          <w:rFonts w:eastAsia="Times New Roman" w:cs="Arial"/>
-          <w:color w:val="auto"/>
-          <w:szCs w:val="22"/>
-        </w:rPr>
-      </w:pPr>
-      <w:r>
-        <w:rPr>
-          <w:rFonts w:eastAsia="Times New Roman" w:cs="Arial"/>
-          <w:b/>
-          <w:bCs/>
-          <w:szCs w:val="22"/>
-        </w:rPr>
-        <w:t>Srs-63:</w:t>
-      </w:r>
-      <w:r>
-        <w:rPr>
-          <w:rFonts w:eastAsia="Times New Roman" w:cs="Arial"/>
-          <w:szCs w:val="22"/>
-        </w:rPr>
-        <w:t xml:space="preserve"> The system shall record payment gateway into the database</w:t>
-      </w:r>
-    </w:p>
-    <w:p>
-      <w:pPr>
-        <w:rPr>
-          <w:rFonts w:eastAsia="Times New Roman" w:cstheme="minorBidi"/>
-          <w:color w:val="auto"/>
-        </w:rPr>
-      </w:pPr>
-    </w:p>
-    <w:p>
-      <w:pPr>
-        <w:pStyle w:val="aa"/>
-        <w:numPr>
-          <w:ilvl w:val="1"/>
-          <w:numId w:val="14"/>
-        </w:numPr>
-        <w:rPr>
-          <w:rFonts w:eastAsia="Times New Roman" w:cs="Arial"/>
-          <w:color w:val="auto"/>
-          <w:szCs w:val="22"/>
-        </w:rPr>
-      </w:pPr>
-      <w:r>
-        <w:rPr>
-          <w:rFonts w:eastAsia="Times New Roman" w:cs="Arial"/>
-          <w:b/>
-          <w:bCs/>
-          <w:szCs w:val="22"/>
-        </w:rPr>
-        <w:t>U</w:t>
-      </w:r>
-      <w:r>
-        <w:rPr>
-          <w:rFonts w:eastAsia="Times New Roman" w:cs="Arial"/>
-          <w:b/>
-          <w:bCs/>
-          <w:szCs w:val="22"/>
-        </w:rPr>
-        <w:t>rs-29</w:t>
-      </w:r>
-      <w:r>
-        <w:rPr>
-          <w:rFonts w:eastAsia="Times New Roman" w:cs="Arial"/>
-          <w:szCs w:val="22"/>
-        </w:rPr>
-        <w:t>: Users can search product in the system</w:t>
-      </w:r>
-    </w:p>
-    <w:p>
-      <w:pPr>
-        <w:pStyle w:val="aa"/>
-        <w:numPr>
-          <w:ilvl w:val="2"/>
-          <w:numId w:val="14"/>
-        </w:numPr>
-        <w:rPr>
-          <w:rFonts w:eastAsia="Times New Roman" w:cs="Arial"/>
-          <w:color w:val="auto"/>
-          <w:szCs w:val="22"/>
-        </w:rPr>
-      </w:pPr>
-      <w:r>
-        <w:rPr>
-          <w:rFonts w:eastAsia="Times New Roman" w:cs="Arial"/>
-          <w:b/>
-          <w:bCs/>
-          <w:szCs w:val="22"/>
-        </w:rPr>
-        <w:t>Srs-64</w:t>
-      </w:r>
-      <w:r>
-        <w:rPr>
-          <w:rFonts w:eastAsia="Times New Roman" w:cs="Arial"/>
-          <w:szCs w:val="22"/>
-        </w:rPr>
-        <w:t xml:space="preserve">: </w:t>
-      </w:r>
-      <w:r>
-        <w:rPr>
           <w:rFonts w:cs="Arial"/>
-          <w:szCs w:val="22"/>
-        </w:rPr>
-        <w:t xml:space="preserve">The system shall find </w:t>
-      </w:r>
-      <w:r>
-        <w:rPr>
-          <w:rFonts w:cs="Arial"/>
-          <w:szCs w:val="22"/>
-        </w:rPr>
-        <w:t>product</w:t>
-      </w:r>
-      <w:r>
-        <w:rPr>
-          <w:rFonts w:cs="Arial"/>
-          <w:szCs w:val="22"/>
-        </w:rPr>
-        <w:t xml:space="preserve"> in database</w:t>
-      </w:r>
-    </w:p>
-    <w:p>
-      <w:pPr>
-        <w:pStyle w:val="aa"/>
-        <w:numPr>
-          <w:ilvl w:val="2"/>
-          <w:numId w:val="14"/>
-        </w:numPr>
-        <w:rPr>
-          <w:rFonts w:eastAsia="Times New Roman" w:cs="Arial"/>
-          <w:color w:val="auto"/>
-          <w:szCs w:val="22"/>
-        </w:rPr>
-      </w:pPr>
-      <w:r>
-        <w:rPr>
-          <w:rFonts w:cs="Arial"/>
-          <w:b/>
-          <w:bCs/>
-          <w:szCs w:val="22"/>
-        </w:rPr>
-        <w:t>Srs-65</w:t>
-      </w:r>
-      <w:r>
-        <w:rPr>
-          <w:rFonts w:cs="Arial"/>
-          <w:szCs w:val="22"/>
-        </w:rPr>
-        <w:t>: The system shall return product list</w:t>
-      </w:r>
-    </w:p>
-    <w:p>
-      <w:pPr>
-        <w:pStyle w:val="aa"/>
-        <w:numPr>
-          <w:ilvl w:val="2"/>
-          <w:numId w:val="14"/>
-        </w:numPr>
-        <w:rPr>
-          <w:rFonts w:eastAsia="Times New Roman" w:cs="Arial"/>
-          <w:color w:val="auto"/>
-          <w:szCs w:val="22"/>
-        </w:rPr>
-      </w:pPr>
-      <w:r>
-        <w:rPr>
-          <w:rFonts w:cs="Arial"/>
-          <w:b/>
-          <w:bCs/>
-          <w:szCs w:val="22"/>
-        </w:rPr>
-        <w:t>Srs-66</w:t>
+          <w:b/>
+          <w:bCs/>
+          <w:szCs w:val="22"/>
+        </w:rPr>
+        <w:t>Srs-69</w:t>
       </w:r>
       <w:r>
         <w:rPr>

</xml_diff>